<commit_message>
brief doc, dan dream reacher logo
</commit_message>
<xml_diff>
--- a/Project Brief Shinta Widya-Dream Reacher App.docx
+++ b/Project Brief Shinta Widya-Dream Reacher App.docx
@@ -3530,14 +3530,14 @@
         <w:rPr>
           <w:rFonts w:asciiTheme="minorBidi" w:hAnsiTheme="minorBidi" w:cstheme="minorBidi"/>
         </w:rPr>
-        <w:t xml:space="preserve"> m</w:t>
-      </w:r>
-      <w:proofErr w:type="spellStart"/>
-      <w:r>
-        <w:rPr>
-          <w:rFonts w:asciiTheme="minorBidi" w:hAnsiTheme="minorBidi" w:cstheme="minorBidi"/>
-        </w:rPr>
-        <w:t>embantu</w:t>
+        <w:t xml:space="preserve"> </w:t>
+      </w:r>
+      <w:proofErr w:type="spellStart"/>
+      <w:r>
+        <w:rPr>
+          <w:rFonts w:asciiTheme="minorBidi" w:hAnsiTheme="minorBidi" w:cstheme="minorBidi"/>
+        </w:rPr>
+        <w:t>membantu</w:t>
       </w:r>
       <w:proofErr w:type="spellEnd"/>
       <w:r>
@@ -4148,15 +4148,7 @@
           <w:sz w:val="24"/>
           <w:szCs w:val="24"/>
         </w:rPr>
-        <w:t>?”</w:t>
-      </w:r>
-      <w:r>
-        <w:rPr>
-          <w:rFonts w:asciiTheme="minorBidi" w:eastAsia="Times New Roman" w:hAnsiTheme="minorBidi"/>
-          <w:sz w:val="24"/>
-          <w:szCs w:val="24"/>
-        </w:rPr>
-        <w:t xml:space="preserve"> </w:t>
+        <w:t xml:space="preserve">?” </w:t>
       </w:r>
       <w:proofErr w:type="spellStart"/>
       <w:r>
@@ -4962,179 +4954,6 @@
           <w:szCs w:val="24"/>
         </w:rPr>
       </w:pPr>
-      <w:proofErr w:type="spellStart"/>
-      <w:r>
-        <w:rPr>
-          <w:rFonts w:asciiTheme="minorBidi" w:eastAsia="Times New Roman" w:hAnsiTheme="minorBidi"/>
-          <w:sz w:val="24"/>
-          <w:szCs w:val="24"/>
-          <w:shd w:val="clear" w:color="auto" w:fill="FFFF00"/>
-        </w:rPr>
-        <w:t>Letakkan</w:t>
-      </w:r>
-      <w:proofErr w:type="spellEnd"/>
-      <w:r>
-        <w:rPr>
-          <w:rFonts w:asciiTheme="minorBidi" w:eastAsia="Times New Roman" w:hAnsiTheme="minorBidi"/>
-          <w:sz w:val="24"/>
-          <w:szCs w:val="24"/>
-          <w:shd w:val="clear" w:color="auto" w:fill="FFFF00"/>
-        </w:rPr>
-        <w:t xml:space="preserve"> slide </w:t>
-      </w:r>
-      <w:proofErr w:type="spellStart"/>
-      <w:r>
-        <w:rPr>
-          <w:rFonts w:asciiTheme="minorBidi" w:eastAsia="Times New Roman" w:hAnsiTheme="minorBidi"/>
-          <w:sz w:val="24"/>
-          <w:szCs w:val="24"/>
-          <w:shd w:val="clear" w:color="auto" w:fill="FFFF00"/>
-        </w:rPr>
-        <w:t>presentasi</w:t>
-      </w:r>
-      <w:proofErr w:type="spellEnd"/>
-      <w:r>
-        <w:rPr>
-          <w:rFonts w:asciiTheme="minorBidi" w:eastAsia="Times New Roman" w:hAnsiTheme="minorBidi"/>
-          <w:sz w:val="24"/>
-          <w:szCs w:val="24"/>
-          <w:shd w:val="clear" w:color="auto" w:fill="FFFF00"/>
-        </w:rPr>
-        <w:t xml:space="preserve"> yang </w:t>
-      </w:r>
-      <w:proofErr w:type="spellStart"/>
-      <w:r>
-        <w:rPr>
-          <w:rFonts w:asciiTheme="minorBidi" w:eastAsia="Times New Roman" w:hAnsiTheme="minorBidi"/>
-          <w:sz w:val="24"/>
-          <w:szCs w:val="24"/>
-          <w:shd w:val="clear" w:color="auto" w:fill="FFFF00"/>
-        </w:rPr>
-        <w:t>digunakan</w:t>
-      </w:r>
-      <w:proofErr w:type="spellEnd"/>
-      <w:r>
-        <w:rPr>
-          <w:rFonts w:asciiTheme="minorBidi" w:eastAsia="Times New Roman" w:hAnsiTheme="minorBidi"/>
-          <w:sz w:val="24"/>
-          <w:szCs w:val="24"/>
-          <w:shd w:val="clear" w:color="auto" w:fill="FFFF00"/>
-        </w:rPr>
-        <w:t xml:space="preserve"> </w:t>
-      </w:r>
-      <w:proofErr w:type="spellStart"/>
-      <w:r>
-        <w:rPr>
-          <w:rFonts w:asciiTheme="minorBidi" w:eastAsia="Times New Roman" w:hAnsiTheme="minorBidi"/>
-          <w:sz w:val="24"/>
-          <w:szCs w:val="24"/>
-          <w:shd w:val="clear" w:color="auto" w:fill="FFFF00"/>
-        </w:rPr>
-        <w:t>dalam</w:t>
-      </w:r>
-      <w:proofErr w:type="spellEnd"/>
-      <w:r>
-        <w:rPr>
-          <w:rFonts w:asciiTheme="minorBidi" w:eastAsia="Times New Roman" w:hAnsiTheme="minorBidi"/>
-          <w:sz w:val="24"/>
-          <w:szCs w:val="24"/>
-          <w:shd w:val="clear" w:color="auto" w:fill="FFFF00"/>
-        </w:rPr>
-        <w:t xml:space="preserve"> video di </w:t>
-      </w:r>
-      <w:proofErr w:type="spellStart"/>
-      <w:r>
-        <w:rPr>
-          <w:rFonts w:asciiTheme="minorBidi" w:eastAsia="Times New Roman" w:hAnsiTheme="minorBidi"/>
-          <w:sz w:val="24"/>
-          <w:szCs w:val="24"/>
-          <w:shd w:val="clear" w:color="auto" w:fill="FFFF00"/>
-        </w:rPr>
-        <w:t>sini</w:t>
-      </w:r>
-      <w:proofErr w:type="spellEnd"/>
-      <w:r>
-        <w:rPr>
-          <w:rFonts w:asciiTheme="minorBidi" w:eastAsia="Times New Roman" w:hAnsiTheme="minorBidi"/>
-          <w:sz w:val="24"/>
-          <w:szCs w:val="24"/>
-          <w:shd w:val="clear" w:color="auto" w:fill="FFFF00"/>
-        </w:rPr>
-        <w:t>.</w:t>
-      </w:r>
-    </w:p>
-    <w:p>
-      <w:pPr>
-        <w:spacing w:before="280" w:after="80" w:line="240" w:lineRule="auto"/>
-        <w:jc w:val="both"/>
-        <w:outlineLvl w:val="3"/>
-        <w:rPr>
-          <w:rFonts w:asciiTheme="minorBidi" w:eastAsia="Times New Roman" w:hAnsiTheme="minorBidi"/>
-          <w:b/>
-          <w:bCs/>
-          <w:sz w:val="24"/>
-          <w:szCs w:val="24"/>
-        </w:rPr>
-      </w:pPr>
-      <w:r>
-        <w:rPr>
-          <w:rFonts w:asciiTheme="minorBidi" w:eastAsia="Times New Roman" w:hAnsiTheme="minorBidi"/>
-          <w:b/>
-          <w:bCs/>
-          <w:sz w:val="24"/>
-          <w:szCs w:val="24"/>
-        </w:rPr>
-        <w:t>Other Resources Link:</w:t>
-      </w:r>
-    </w:p>
-    <w:p>
-      <w:pPr>
-        <w:numPr>
-          <w:ilvl w:val="0"/>
-          <w:numId w:val="4"/>
-        </w:numPr>
-        <w:spacing w:before="280" w:after="80" w:line="240" w:lineRule="auto"/>
-        <w:jc w:val="both"/>
-        <w:textAlignment w:val="baseline"/>
-        <w:outlineLvl w:val="3"/>
-        <w:rPr>
-          <w:rFonts w:asciiTheme="minorBidi" w:eastAsia="Times New Roman" w:hAnsiTheme="minorBidi"/>
-          <w:b/>
-          <w:bCs/>
-          <w:sz w:val="24"/>
-          <w:szCs w:val="24"/>
-        </w:rPr>
-      </w:pPr>
-      <w:r>
-        <w:rPr>
-          <w:rFonts w:asciiTheme="minorBidi" w:eastAsia="Times New Roman" w:hAnsiTheme="minorBidi"/>
-          <w:b/>
-          <w:bCs/>
-          <w:sz w:val="24"/>
-          <w:szCs w:val="24"/>
-        </w:rPr>
-        <w:t>References Link:</w:t>
-      </w:r>
-    </w:p>
-    <w:p>
-      <w:pPr>
-        <w:spacing w:after="0" w:line="240" w:lineRule="auto"/>
-        <w:ind w:left="720"/>
-        <w:jc w:val="both"/>
-        <w:rPr>
-          <w:rFonts w:asciiTheme="minorBidi" w:eastAsia="Times New Roman" w:hAnsiTheme="minorBidi"/>
-          <w:sz w:val="24"/>
-          <w:szCs w:val="24"/>
-        </w:rPr>
-      </w:pPr>
-      <w:r>
-        <w:rPr>
-          <w:rFonts w:asciiTheme="minorBidi" w:eastAsia="Times New Roman" w:hAnsiTheme="minorBidi"/>
-          <w:sz w:val="24"/>
-          <w:szCs w:val="24"/>
-        </w:rPr>
-        <w:t xml:space="preserve">[1] </w:t>
-      </w:r>
       <w:hyperlink r:id="rId10" w:history="1">
         <w:r>
           <w:rPr>
@@ -5144,7 +4963,7 @@
             <w:sz w:val="24"/>
             <w:szCs w:val="24"/>
           </w:rPr>
-          <w:t>https://www.youtube.com/watch?v=eTPtEn9uz4o&amp;t=493s</w:t>
+          <w:t>https://github.com/shintafiaa/shintafiaa.github.io/blob/main/Dream%20Reacher%20App%20Presentation.pptx</w:t>
         </w:r>
       </w:hyperlink>
       <w:r>
@@ -5154,6 +4973,59 @@
           <w:szCs w:val="24"/>
         </w:rPr>
         <w:t xml:space="preserve"> </w:t>
+      </w:r>
+    </w:p>
+    <w:p>
+      <w:pPr>
+        <w:spacing w:before="280" w:after="80" w:line="240" w:lineRule="auto"/>
+        <w:jc w:val="both"/>
+        <w:outlineLvl w:val="3"/>
+        <w:rPr>
+          <w:rFonts w:asciiTheme="minorBidi" w:eastAsia="Times New Roman" w:hAnsiTheme="minorBidi"/>
+          <w:b/>
+          <w:bCs/>
+          <w:sz w:val="24"/>
+          <w:szCs w:val="24"/>
+        </w:rPr>
+      </w:pPr>
+      <w:r>
+        <w:rPr>
+          <w:rFonts w:asciiTheme="minorBidi" w:eastAsia="Times New Roman" w:hAnsiTheme="minorBidi"/>
+          <w:b/>
+          <w:bCs/>
+          <w:sz w:val="24"/>
+          <w:szCs w:val="24"/>
+        </w:rPr>
+        <w:t>Other Resources Link:</w:t>
+      </w:r>
+    </w:p>
+    <w:p>
+      <w:pPr>
+        <w:numPr>
+          <w:ilvl w:val="0"/>
+          <w:numId w:val="4"/>
+        </w:numPr>
+        <w:spacing w:before="280" w:after="80" w:line="240" w:lineRule="auto"/>
+        <w:jc w:val="both"/>
+        <w:textAlignment w:val="baseline"/>
+        <w:outlineLvl w:val="3"/>
+        <w:rPr>
+          <w:rFonts w:asciiTheme="minorBidi" w:eastAsia="Times New Roman" w:hAnsiTheme="minorBidi"/>
+          <w:b/>
+          <w:bCs/>
+          <w:sz w:val="24"/>
+          <w:szCs w:val="24"/>
+        </w:rPr>
+      </w:pPr>
+      <w:r>
+        <w:rPr>
+          <w:rFonts w:asciiTheme="minorBidi" w:eastAsia="Times New Roman" w:hAnsiTheme="minorBidi"/>
+          <w:b/>
+          <w:bCs/>
+          <w:sz w:val="24"/>
+          <w:szCs w:val="24"/>
+        </w:rPr>
+        <w:t>References Link:</w:t>
       </w:r>
     </w:p>
     <w:p>
@@ -5173,9 +5045,49 @@
           <w:sz w:val="24"/>
           <w:szCs w:val="24"/>
         </w:rPr>
+        <w:t xml:space="preserve">[1] </w:t>
+      </w:r>
+      <w:hyperlink r:id="rId11" w:history="1">
+        <w:r>
+          <w:rPr>
+            <w:rStyle w:val="Hyperlink"/>
+            <w:rFonts w:asciiTheme="minorBidi" w:eastAsia="Times New Roman" w:hAnsiTheme="minorBidi"/>
+            <w:color w:val="auto"/>
+            <w:sz w:val="24"/>
+            <w:szCs w:val="24"/>
+          </w:rPr>
+          <w:t>https://www.dicoding.com/academies/315/tutorials/16821?from=16823</w:t>
+        </w:r>
+      </w:hyperlink>
+      <w:r>
+        <w:rPr>
+          <w:rFonts w:asciiTheme="minorBidi" w:eastAsia="Times New Roman" w:hAnsiTheme="minorBidi"/>
+          <w:sz w:val="24"/>
+          <w:szCs w:val="24"/>
+        </w:rPr>
+        <w:t xml:space="preserve"> </w:t>
+      </w:r>
+    </w:p>
+    <w:p>
+      <w:pPr>
+        <w:spacing w:after="0" w:line="240" w:lineRule="auto"/>
+        <w:ind w:left="720"/>
+        <w:jc w:val="both"/>
+        <w:rPr>
+          <w:rFonts w:asciiTheme="minorBidi" w:eastAsia="Times New Roman" w:hAnsiTheme="minorBidi"/>
+          <w:sz w:val="24"/>
+          <w:szCs w:val="24"/>
+        </w:rPr>
+      </w:pPr>
+      <w:r>
+        <w:rPr>
+          <w:rFonts w:asciiTheme="minorBidi" w:eastAsia="Times New Roman" w:hAnsiTheme="minorBidi"/>
+          <w:sz w:val="24"/>
+          <w:szCs w:val="24"/>
+        </w:rPr>
         <w:t xml:space="preserve">[2] </w:t>
       </w:r>
-      <w:hyperlink r:id="rId11" w:history="1">
+      <w:hyperlink r:id="rId12" w:history="1">
         <w:r>
           <w:rPr>
             <w:rStyle w:val="Hyperlink"/>
@@ -5207,7 +5119,7 @@
         </w:rPr>
         <w:t xml:space="preserve">[3] </w:t>
       </w:r>
-      <w:hyperlink r:id="rId12" w:history="1">
+      <w:hyperlink r:id="rId13" w:history="1">
         <w:r>
           <w:rPr>
             <w:rStyle w:val="Hyperlink"/>
@@ -5230,6 +5142,58 @@
     </w:p>
     <w:p>
       <w:pPr>
+        <w:spacing w:after="0" w:line="240" w:lineRule="auto"/>
+        <w:ind w:left="720"/>
+        <w:jc w:val="both"/>
+        <w:rPr>
+          <w:rFonts w:asciiTheme="minorBidi" w:eastAsia="Times New Roman" w:hAnsiTheme="minorBidi"/>
+          <w:sz w:val="24"/>
+          <w:szCs w:val="24"/>
+        </w:rPr>
+      </w:pPr>
+      <w:r>
+        <w:rPr>
+          <w:rFonts w:asciiTheme="minorBidi" w:eastAsia="Times New Roman" w:hAnsiTheme="minorBidi"/>
+          <w:sz w:val="24"/>
+          <w:szCs w:val="24"/>
+        </w:rPr>
+        <w:t xml:space="preserve">[4] </w:t>
+      </w:r>
+      <w:hyperlink r:id="rId14" w:history="1">
+        <w:r>
+          <w:rPr>
+            <w:rStyle w:val="Hyperlink"/>
+            <w:rFonts w:asciiTheme="minorBidi" w:eastAsia="Times New Roman" w:hAnsiTheme="minorBidi"/>
+            <w:color w:val="auto"/>
+            <w:sz w:val="24"/>
+            <w:szCs w:val="24"/>
+          </w:rPr>
+          <w:t>https://www.youtube.com/watch?v=eTPtEn9uz4o&amp;t=493s</w:t>
+        </w:r>
+      </w:hyperlink>
+      <w:r>
+        <w:rPr>
+          <w:rFonts w:asciiTheme="minorBidi" w:eastAsia="Times New Roman" w:hAnsiTheme="minorBidi"/>
+          <w:sz w:val="24"/>
+          <w:szCs w:val="24"/>
+        </w:rPr>
+        <w:t xml:space="preserve"> </w:t>
+      </w:r>
+    </w:p>
+    <w:p>
+      <w:pPr>
+        <w:spacing w:after="0" w:line="240" w:lineRule="auto"/>
+        <w:ind w:left="720"/>
+        <w:jc w:val="both"/>
+        <w:rPr>
+          <w:rFonts w:asciiTheme="minorBidi" w:eastAsia="Times New Roman" w:hAnsiTheme="minorBidi"/>
+          <w:sz w:val="24"/>
+          <w:szCs w:val="24"/>
+        </w:rPr>
+      </w:pPr>
+    </w:p>
+    <w:p>
+      <w:pPr>
         <w:spacing w:before="280" w:after="80" w:line="240" w:lineRule="auto"/>
         <w:jc w:val="both"/>
         <w:outlineLvl w:val="3"/>
@@ -5353,17 +5317,6 @@
         <w:t>presentasi</w:t>
       </w:r>
       <w:proofErr w:type="spellEnd"/>
-    </w:p>
-    <w:p>
-      <w:pPr>
-        <w:spacing w:line="240" w:lineRule="auto"/>
-        <w:jc w:val="both"/>
-        <w:rPr>
-          <w:rFonts w:asciiTheme="minorBidi" w:hAnsiTheme="minorBidi"/>
-          <w:sz w:val="24"/>
-          <w:szCs w:val="24"/>
-        </w:rPr>
-      </w:pPr>
     </w:p>
     <w:sectPr>
       <w:pgSz w:w="12240" w:h="15840"/>

</xml_diff>

<commit_message>
doc brief dan scroll
</commit_message>
<xml_diff>
--- a/Project Brief Shinta Widya-Dream Reacher App.docx
+++ b/Project Brief Shinta Widya-Dream Reacher App.docx
@@ -74,36 +74,68 @@
         </w:rPr>
         <w:br/>
       </w:r>
-      <w:r>
-        <w:rPr>
-          <w:rFonts w:asciiTheme="minorBidi" w:eastAsia="Times New Roman" w:hAnsiTheme="minorBidi"/>
-          <w:sz w:val="24"/>
-          <w:szCs w:val="24"/>
-        </w:rPr>
-        <w:br/>
-      </w:r>
     </w:p>
     <w:p>
       <w:pPr>
         <w:spacing w:after="0" w:line="240" w:lineRule="auto"/>
         <w:rPr>
           <w:rFonts w:asciiTheme="minorBidi" w:eastAsia="Times New Roman" w:hAnsiTheme="minorBidi"/>
-          <w:sz w:val="24"/>
-          <w:szCs w:val="24"/>
-        </w:rPr>
-      </w:pPr>
+          <w:b/>
+          <w:bCs/>
+          <w:sz w:val="24"/>
+          <w:szCs w:val="24"/>
+        </w:rPr>
+      </w:pPr>
+      <w:r>
+        <w:rPr>
+          <w:rFonts w:asciiTheme="minorBidi" w:eastAsia="Times New Roman" w:hAnsiTheme="minorBidi"/>
+          <w:b/>
+          <w:bCs/>
+          <w:sz w:val="24"/>
+          <w:szCs w:val="24"/>
+        </w:rPr>
+        <w:t>Team ID: CSD-</w:t>
+      </w:r>
+      <w:r>
+        <w:rPr>
+          <w:rFonts w:asciiTheme="minorBidi" w:eastAsia="Times New Roman" w:hAnsiTheme="minorBidi"/>
+          <w:b/>
+          <w:bCs/>
+          <w:sz w:val="24"/>
+          <w:szCs w:val="24"/>
+        </w:rPr>
+        <w:t>1</w:t>
+      </w:r>
+      <w:r>
+        <w:rPr>
+          <w:rFonts w:asciiTheme="minorBidi" w:eastAsia="Times New Roman" w:hAnsiTheme="minorBidi"/>
+          <w:b/>
+          <w:bCs/>
+          <w:sz w:val="24"/>
+          <w:szCs w:val="24"/>
+        </w:rPr>
+        <w:t>74</w:t>
+      </w:r>
     </w:p>
     <w:p>
       <w:pPr>
         <w:spacing w:after="0" w:line="240" w:lineRule="auto"/>
         <w:rPr>
           <w:rFonts w:asciiTheme="minorBidi" w:eastAsia="Times New Roman" w:hAnsiTheme="minorBidi"/>
+          <w:sz w:val="24"/>
+          <w:szCs w:val="24"/>
+        </w:rPr>
+      </w:pPr>
+      <w:r>
+        <w:rPr>
+          <w:rFonts w:asciiTheme="minorBidi" w:eastAsia="Times New Roman" w:hAnsiTheme="minorBidi"/>
           <w:b/>
           <w:bCs/>
           <w:sz w:val="24"/>
           <w:szCs w:val="24"/>
         </w:rPr>
-      </w:pPr>
+        <w:t xml:space="preserve">Selected theme: </w:t>
+      </w:r>
       <w:r>
         <w:rPr>
           <w:rFonts w:asciiTheme="minorBidi" w:eastAsia="Times New Roman" w:hAnsiTheme="minorBidi"/>
@@ -112,7 +144,7 @@
           <w:sz w:val="24"/>
           <w:szCs w:val="24"/>
         </w:rPr>
-        <w:t>Team ID: CSD-</w:t>
+        <w:t>Utility</w:t>
       </w:r>
       <w:r>
         <w:rPr>
@@ -122,7 +154,8 @@
           <w:sz w:val="24"/>
           <w:szCs w:val="24"/>
         </w:rPr>
-        <w:t>1</w:t>
+        <w:br/>
+        <w:t>Mentor:</w:t>
       </w:r>
       <w:r>
         <w:rPr>
@@ -132,18 +165,9 @@
           <w:sz w:val="24"/>
           <w:szCs w:val="24"/>
         </w:rPr>
-        <w:t>74</w:t>
-      </w:r>
-    </w:p>
-    <w:p>
-      <w:pPr>
-        <w:spacing w:after="0" w:line="240" w:lineRule="auto"/>
-        <w:rPr>
-          <w:rFonts w:asciiTheme="minorBidi" w:eastAsia="Times New Roman" w:hAnsiTheme="minorBidi"/>
-          <w:sz w:val="24"/>
-          <w:szCs w:val="24"/>
-        </w:rPr>
-      </w:pPr>
+        <w:t xml:space="preserve"> Dimas Maulana </w:t>
+      </w:r>
+      <w:proofErr w:type="spellStart"/>
       <w:r>
         <w:rPr>
           <w:rFonts w:asciiTheme="minorBidi" w:eastAsia="Times New Roman" w:hAnsiTheme="minorBidi"/>
@@ -152,8 +176,9 @@
           <w:sz w:val="24"/>
           <w:szCs w:val="24"/>
         </w:rPr>
-        <w:t xml:space="preserve">Selected theme: </w:t>
-      </w:r>
+        <w:t>Dwi</w:t>
+      </w:r>
+      <w:proofErr w:type="spellEnd"/>
       <w:r>
         <w:rPr>
           <w:rFonts w:asciiTheme="minorBidi" w:eastAsia="Times New Roman" w:hAnsiTheme="minorBidi"/>
@@ -162,8 +187,9 @@
           <w:sz w:val="24"/>
           <w:szCs w:val="24"/>
         </w:rPr>
-        <w:t>Utility</w:t>
-      </w:r>
+        <w:t xml:space="preserve"> </w:t>
+      </w:r>
+      <w:proofErr w:type="spellStart"/>
       <w:r>
         <w:rPr>
           <w:rFonts w:asciiTheme="minorBidi" w:eastAsia="Times New Roman" w:hAnsiTheme="minorBidi"/>
@@ -172,9 +198,9 @@
           <w:sz w:val="24"/>
           <w:szCs w:val="24"/>
         </w:rPr>
-        <w:br/>
-        <w:t>Mentor:</w:t>
-      </w:r>
+        <w:t>Saputra</w:t>
+      </w:r>
+      <w:proofErr w:type="spellEnd"/>
       <w:r>
         <w:rPr>
           <w:rFonts w:asciiTheme="minorBidi" w:eastAsia="Times New Roman" w:hAnsiTheme="minorBidi"/>
@@ -183,50 +209,6 @@
           <w:sz w:val="24"/>
           <w:szCs w:val="24"/>
         </w:rPr>
-        <w:t xml:space="preserve"> Dimas Maulana </w:t>
-      </w:r>
-      <w:proofErr w:type="spellStart"/>
-      <w:r>
-        <w:rPr>
-          <w:rFonts w:asciiTheme="minorBidi" w:eastAsia="Times New Roman" w:hAnsiTheme="minorBidi"/>
-          <w:b/>
-          <w:bCs/>
-          <w:sz w:val="24"/>
-          <w:szCs w:val="24"/>
-        </w:rPr>
-        <w:t>Dwi</w:t>
-      </w:r>
-      <w:proofErr w:type="spellEnd"/>
-      <w:r>
-        <w:rPr>
-          <w:rFonts w:asciiTheme="minorBidi" w:eastAsia="Times New Roman" w:hAnsiTheme="minorBidi"/>
-          <w:b/>
-          <w:bCs/>
-          <w:sz w:val="24"/>
-          <w:szCs w:val="24"/>
-        </w:rPr>
-        <w:t xml:space="preserve"> </w:t>
-      </w:r>
-      <w:proofErr w:type="spellStart"/>
-      <w:r>
-        <w:rPr>
-          <w:rFonts w:asciiTheme="minorBidi" w:eastAsia="Times New Roman" w:hAnsiTheme="minorBidi"/>
-          <w:b/>
-          <w:bCs/>
-          <w:sz w:val="24"/>
-          <w:szCs w:val="24"/>
-        </w:rPr>
-        <w:t>Saputra</w:t>
-      </w:r>
-      <w:proofErr w:type="spellEnd"/>
-      <w:r>
-        <w:rPr>
-          <w:rFonts w:asciiTheme="minorBidi" w:eastAsia="Times New Roman" w:hAnsiTheme="minorBidi"/>
-          <w:b/>
-          <w:bCs/>
-          <w:sz w:val="24"/>
-          <w:szCs w:val="24"/>
-        </w:rPr>
         <w:t xml:space="preserve"> </w:t>
       </w:r>
       <w:r>
@@ -260,7 +242,56 @@
           <w:sz w:val="24"/>
           <w:szCs w:val="24"/>
         </w:rPr>
-        <w:t>, 2021)</w:t>
+        <w:t>, 2021</w:t>
+      </w:r>
+      <w:r>
+        <w:rPr>
+          <w:rFonts w:asciiTheme="minorBidi" w:hAnsiTheme="minorBidi"/>
+          <w:sz w:val="24"/>
+          <w:szCs w:val="24"/>
+        </w:rPr>
+        <w:t xml:space="preserve"> </w:t>
+      </w:r>
+      <w:r>
+        <w:rPr>
+          <w:rFonts w:asciiTheme="minorBidi" w:hAnsiTheme="minorBidi"/>
+          <w:sz w:val="24"/>
+          <w:szCs w:val="24"/>
+        </w:rPr>
+        <w:t>&amp;</w:t>
+      </w:r>
+      <w:r>
+        <w:rPr>
+          <w:rFonts w:asciiTheme="minorBidi" w:hAnsiTheme="minorBidi"/>
+          <w:sz w:val="24"/>
+          <w:szCs w:val="24"/>
+        </w:rPr>
+        <w:t xml:space="preserve"> December 22</w:t>
+      </w:r>
+      <w:r>
+        <w:rPr>
+          <w:rFonts w:asciiTheme="minorBidi" w:hAnsiTheme="minorBidi"/>
+          <w:sz w:val="24"/>
+          <w:szCs w:val="24"/>
+          <w:vertAlign w:val="superscript"/>
+        </w:rPr>
+        <w:t>nd</w:t>
+      </w:r>
+      <w:r>
+        <w:rPr>
+          <w:rFonts w:asciiTheme="minorBidi" w:hAnsiTheme="minorBidi"/>
+          <w:sz w:val="24"/>
+          <w:szCs w:val="24"/>
+        </w:rPr>
+        <w:t>, 2021</w:t>
+      </w:r>
+      <w:r>
+        <w:rPr>
+          <w:rFonts w:asciiTheme="minorBidi" w:hAnsiTheme="minorBidi"/>
+          <w:sz w:val="24"/>
+          <w:szCs w:val="24"/>
+        </w:rPr>
+        <w:t>)</w:t>
       </w:r>
       <w:r>
         <w:rPr>
@@ -1956,6 +1987,12 @@
         <w:t>ada</w:t>
       </w:r>
       <w:proofErr w:type="spellEnd"/>
+      <w:r>
+        <w:rPr>
+          <w:rFonts w:asciiTheme="minorBidi" w:hAnsiTheme="minorBidi" w:cstheme="minorBidi"/>
+        </w:rPr>
+        <w:t>,</w:t>
+      </w:r>
       <w:r>
         <w:rPr>
           <w:rFonts w:asciiTheme="minorBidi" w:hAnsiTheme="minorBidi" w:cstheme="minorBidi"/>
@@ -2710,25 +2747,25 @@
           <w:sz w:val="24"/>
           <w:szCs w:val="24"/>
         </w:rPr>
-        <w:t>diperbolehkan</w:t>
-      </w:r>
-      <w:proofErr w:type="spellEnd"/>
-      <w:r>
-        <w:rPr>
-          <w:rFonts w:asciiTheme="minorBidi" w:eastAsia="Times New Roman" w:hAnsiTheme="minorBidi"/>
-          <w:sz w:val="24"/>
-          <w:szCs w:val="24"/>
-        </w:rPr>
-        <w:t xml:space="preserve"> </w:t>
-      </w:r>
-      <w:proofErr w:type="spellStart"/>
-      <w:r>
-        <w:rPr>
-          <w:rFonts w:asciiTheme="minorBidi" w:eastAsia="Times New Roman" w:hAnsiTheme="minorBidi"/>
-          <w:sz w:val="24"/>
-          <w:szCs w:val="24"/>
-        </w:rPr>
-        <w:t>terjadinya</w:t>
+        <w:t>dapat</w:t>
+      </w:r>
+      <w:proofErr w:type="spellEnd"/>
+      <w:r>
+        <w:rPr>
+          <w:rFonts w:asciiTheme="minorBidi" w:eastAsia="Times New Roman" w:hAnsiTheme="minorBidi"/>
+          <w:sz w:val="24"/>
+          <w:szCs w:val="24"/>
+        </w:rPr>
+        <w:t xml:space="preserve"> </w:t>
+      </w:r>
+      <w:proofErr w:type="spellStart"/>
+      <w:r>
+        <w:rPr>
+          <w:rFonts w:asciiTheme="minorBidi" w:eastAsia="Times New Roman" w:hAnsiTheme="minorBidi"/>
+          <w:sz w:val="24"/>
+          <w:szCs w:val="24"/>
+        </w:rPr>
+        <w:t>melakukan</w:t>
       </w:r>
       <w:proofErr w:type="spellEnd"/>
       <w:r>
@@ -3209,6 +3246,102 @@
         </w:rPr>
         <w:t xml:space="preserve"> </w:t>
       </w:r>
+      <w:r>
+        <w:rPr>
+          <w:rFonts w:asciiTheme="minorBidi" w:hAnsiTheme="minorBidi" w:cstheme="minorBidi"/>
+        </w:rPr>
+        <w:t>dan</w:t>
+      </w:r>
+      <w:r>
+        <w:rPr>
+          <w:rFonts w:asciiTheme="minorBidi" w:hAnsiTheme="minorBidi" w:cstheme="minorBidi"/>
+        </w:rPr>
+        <w:t xml:space="preserve"> </w:t>
+      </w:r>
+      <w:proofErr w:type="spellStart"/>
+      <w:r>
+        <w:rPr>
+          <w:rFonts w:asciiTheme="minorBidi" w:hAnsiTheme="minorBidi" w:cstheme="minorBidi"/>
+        </w:rPr>
+        <w:t>harian</w:t>
+      </w:r>
+      <w:proofErr w:type="spellEnd"/>
+      <w:r>
+        <w:rPr>
+          <w:rFonts w:asciiTheme="minorBidi" w:hAnsiTheme="minorBidi" w:cstheme="minorBidi"/>
+        </w:rPr>
+        <w:t xml:space="preserve">. </w:t>
+      </w:r>
+      <w:proofErr w:type="spellStart"/>
+      <w:r>
+        <w:rPr>
+          <w:rFonts w:asciiTheme="minorBidi" w:hAnsiTheme="minorBidi" w:cstheme="minorBidi"/>
+        </w:rPr>
+        <w:t>Fungsi-fungsi</w:t>
+      </w:r>
+      <w:proofErr w:type="spellEnd"/>
+      <w:r>
+        <w:rPr>
+          <w:rFonts w:asciiTheme="minorBidi" w:hAnsiTheme="minorBidi" w:cstheme="minorBidi"/>
+        </w:rPr>
+        <w:t xml:space="preserve"> CRUD </w:t>
+      </w:r>
+      <w:r>
+        <w:rPr>
+          <w:rFonts w:asciiTheme="minorBidi" w:hAnsiTheme="minorBidi" w:cstheme="minorBidi"/>
+          <w:i/>
+          <w:iCs/>
+        </w:rPr>
+        <w:t>(create, read, update, delete)</w:t>
+      </w:r>
+      <w:r>
+        <w:rPr>
+          <w:rFonts w:asciiTheme="minorBidi" w:hAnsiTheme="minorBidi" w:cstheme="minorBidi"/>
+        </w:rPr>
+        <w:t xml:space="preserve"> </w:t>
+      </w:r>
+      <w:proofErr w:type="spellStart"/>
+      <w:r>
+        <w:rPr>
+          <w:rFonts w:asciiTheme="minorBidi" w:hAnsiTheme="minorBidi" w:cstheme="minorBidi"/>
+        </w:rPr>
+        <w:t>dapat</w:t>
+      </w:r>
+      <w:proofErr w:type="spellEnd"/>
+      <w:r>
+        <w:rPr>
+          <w:rFonts w:asciiTheme="minorBidi" w:hAnsiTheme="minorBidi" w:cstheme="minorBidi"/>
+        </w:rPr>
+        <w:t xml:space="preserve"> </w:t>
+      </w:r>
+      <w:proofErr w:type="spellStart"/>
+      <w:r>
+        <w:rPr>
+          <w:rFonts w:asciiTheme="minorBidi" w:hAnsiTheme="minorBidi" w:cstheme="minorBidi"/>
+        </w:rPr>
+        <w:t>dijalankan</w:t>
+      </w:r>
+      <w:proofErr w:type="spellEnd"/>
+      <w:r>
+        <w:rPr>
+          <w:rFonts w:asciiTheme="minorBidi" w:hAnsiTheme="minorBidi" w:cstheme="minorBidi"/>
+        </w:rPr>
+        <w:t xml:space="preserve"> </w:t>
+      </w:r>
+      <w:proofErr w:type="spellStart"/>
+      <w:r>
+        <w:rPr>
+          <w:rFonts w:asciiTheme="minorBidi" w:hAnsiTheme="minorBidi" w:cstheme="minorBidi"/>
+        </w:rPr>
+        <w:t>baik</w:t>
+      </w:r>
+      <w:proofErr w:type="spellEnd"/>
+      <w:r>
+        <w:rPr>
+          <w:rFonts w:asciiTheme="minorBidi" w:hAnsiTheme="minorBidi" w:cstheme="minorBidi"/>
+        </w:rPr>
+        <w:t xml:space="preserve"> pada data </w:t>
+      </w:r>
       <w:proofErr w:type="spellStart"/>
       <w:r>
         <w:rPr>
@@ -3221,14 +3354,14 @@
         <w:rPr>
           <w:rFonts w:asciiTheme="minorBidi" w:hAnsiTheme="minorBidi" w:cstheme="minorBidi"/>
         </w:rPr>
-        <w:t xml:space="preserve"> </w:t>
-      </w:r>
-      <w:proofErr w:type="spellStart"/>
-      <w:r>
-        <w:rPr>
-          <w:rFonts w:asciiTheme="minorBidi" w:hAnsiTheme="minorBidi" w:cstheme="minorBidi"/>
-        </w:rPr>
-        <w:t>harian</w:t>
+        <w:t xml:space="preserve"> baris </w:t>
+      </w:r>
+      <w:proofErr w:type="spellStart"/>
+      <w:r>
+        <w:rPr>
+          <w:rFonts w:asciiTheme="minorBidi" w:hAnsiTheme="minorBidi" w:cstheme="minorBidi"/>
+        </w:rPr>
+        <w:t>tabel</w:t>
       </w:r>
       <w:proofErr w:type="spellEnd"/>
       <w:r>
@@ -3242,14 +3375,668 @@
         <w:rPr>
           <w:rFonts w:asciiTheme="minorBidi" w:hAnsiTheme="minorBidi" w:cstheme="minorBidi"/>
         </w:rPr>
-        <w:t>Fungsi-fungsi</w:t>
-      </w:r>
-      <w:proofErr w:type="spellEnd"/>
-      <w:r>
-        <w:rPr>
-          <w:rFonts w:asciiTheme="minorBidi" w:hAnsiTheme="minorBidi" w:cstheme="minorBidi"/>
-        </w:rPr>
-        <w:t xml:space="preserve"> CRUD (create, read, update, delete) </w:t>
+        <w:t>Terdapat</w:t>
+      </w:r>
+      <w:proofErr w:type="spellEnd"/>
+      <w:r>
+        <w:rPr>
+          <w:rFonts w:asciiTheme="minorBidi" w:hAnsiTheme="minorBidi" w:cstheme="minorBidi"/>
+        </w:rPr>
+        <w:t xml:space="preserve"> </w:t>
+      </w:r>
+      <w:proofErr w:type="spellStart"/>
+      <w:r>
+        <w:rPr>
+          <w:rFonts w:asciiTheme="minorBidi" w:hAnsiTheme="minorBidi" w:cstheme="minorBidi"/>
+        </w:rPr>
+        <w:t>fitu-fitur</w:t>
+      </w:r>
+      <w:proofErr w:type="spellEnd"/>
+      <w:r>
+        <w:rPr>
+          <w:rFonts w:asciiTheme="minorBidi" w:hAnsiTheme="minorBidi" w:cstheme="minorBidi"/>
+        </w:rPr>
+        <w:t xml:space="preserve"> </w:t>
+      </w:r>
+      <w:proofErr w:type="spellStart"/>
+      <w:r>
+        <w:rPr>
+          <w:rFonts w:asciiTheme="minorBidi" w:hAnsiTheme="minorBidi" w:cstheme="minorBidi"/>
+        </w:rPr>
+        <w:t>seperti</w:t>
+      </w:r>
+      <w:proofErr w:type="spellEnd"/>
+      <w:r>
+        <w:rPr>
+          <w:rFonts w:asciiTheme="minorBidi" w:hAnsiTheme="minorBidi" w:cstheme="minorBidi"/>
+        </w:rPr>
+        <w:t xml:space="preserve"> </w:t>
+      </w:r>
+      <w:r>
+        <w:rPr>
+          <w:rFonts w:asciiTheme="minorBidi" w:hAnsiTheme="minorBidi" w:cstheme="minorBidi"/>
+          <w:i/>
+          <w:iCs/>
+        </w:rPr>
+        <w:t>line-through</w:t>
+      </w:r>
+      <w:r>
+        <w:rPr>
+          <w:rFonts w:asciiTheme="minorBidi" w:hAnsiTheme="minorBidi" w:cstheme="minorBidi"/>
+        </w:rPr>
+        <w:t xml:space="preserve"> </w:t>
+      </w:r>
+      <w:proofErr w:type="spellStart"/>
+      <w:r>
+        <w:rPr>
+          <w:rFonts w:asciiTheme="minorBidi" w:hAnsiTheme="minorBidi" w:cstheme="minorBidi"/>
+        </w:rPr>
+        <w:t>untuk</w:t>
+      </w:r>
+      <w:proofErr w:type="spellEnd"/>
+      <w:r>
+        <w:rPr>
+          <w:rFonts w:asciiTheme="minorBidi" w:hAnsiTheme="minorBidi" w:cstheme="minorBidi"/>
+        </w:rPr>
+        <w:t xml:space="preserve"> </w:t>
+      </w:r>
+      <w:proofErr w:type="spellStart"/>
+      <w:r>
+        <w:rPr>
+          <w:rFonts w:asciiTheme="minorBidi" w:hAnsiTheme="minorBidi" w:cstheme="minorBidi"/>
+        </w:rPr>
+        <w:t>menandai</w:t>
+      </w:r>
+      <w:proofErr w:type="spellEnd"/>
+      <w:r>
+        <w:rPr>
+          <w:rFonts w:asciiTheme="minorBidi" w:hAnsiTheme="minorBidi" w:cstheme="minorBidi"/>
+        </w:rPr>
+        <w:t xml:space="preserve"> </w:t>
+      </w:r>
+      <w:proofErr w:type="spellStart"/>
+      <w:r>
+        <w:rPr>
+          <w:rFonts w:asciiTheme="minorBidi" w:hAnsiTheme="minorBidi" w:cstheme="minorBidi"/>
+        </w:rPr>
+        <w:t>pekerjaan</w:t>
+      </w:r>
+      <w:proofErr w:type="spellEnd"/>
+      <w:r>
+        <w:rPr>
+          <w:rFonts w:asciiTheme="minorBidi" w:hAnsiTheme="minorBidi" w:cstheme="minorBidi"/>
+        </w:rPr>
+        <w:t xml:space="preserve"> yang </w:t>
+      </w:r>
+      <w:proofErr w:type="spellStart"/>
+      <w:r>
+        <w:rPr>
+          <w:rFonts w:asciiTheme="minorBidi" w:hAnsiTheme="minorBidi" w:cstheme="minorBidi"/>
+        </w:rPr>
+        <w:t>telah</w:t>
+      </w:r>
+      <w:proofErr w:type="spellEnd"/>
+      <w:r>
+        <w:rPr>
+          <w:rFonts w:asciiTheme="minorBidi" w:hAnsiTheme="minorBidi" w:cstheme="minorBidi"/>
+        </w:rPr>
+        <w:t xml:space="preserve"> </w:t>
+      </w:r>
+      <w:proofErr w:type="spellStart"/>
+      <w:r>
+        <w:rPr>
+          <w:rFonts w:asciiTheme="minorBidi" w:hAnsiTheme="minorBidi" w:cstheme="minorBidi"/>
+        </w:rPr>
+        <w:t>dikerjakan</w:t>
+      </w:r>
+      <w:proofErr w:type="spellEnd"/>
+      <w:r>
+        <w:rPr>
+          <w:rFonts w:asciiTheme="minorBidi" w:hAnsiTheme="minorBidi" w:cstheme="minorBidi"/>
+        </w:rPr>
+        <w:t xml:space="preserve">, dan </w:t>
+      </w:r>
+      <w:r>
+        <w:rPr>
+          <w:rFonts w:asciiTheme="minorBidi" w:hAnsiTheme="minorBidi" w:cstheme="minorBidi"/>
+          <w:i/>
+          <w:iCs/>
+        </w:rPr>
+        <w:t>highlight</w:t>
+      </w:r>
+      <w:r>
+        <w:rPr>
+          <w:rFonts w:asciiTheme="minorBidi" w:hAnsiTheme="minorBidi" w:cstheme="minorBidi"/>
+        </w:rPr>
+        <w:t xml:space="preserve"> </w:t>
+      </w:r>
+      <w:proofErr w:type="spellStart"/>
+      <w:r>
+        <w:rPr>
+          <w:rFonts w:asciiTheme="minorBidi" w:hAnsiTheme="minorBidi" w:cstheme="minorBidi"/>
+        </w:rPr>
+        <w:t>untuk</w:t>
+      </w:r>
+      <w:proofErr w:type="spellEnd"/>
+      <w:r>
+        <w:rPr>
+          <w:rFonts w:asciiTheme="minorBidi" w:hAnsiTheme="minorBidi" w:cstheme="minorBidi"/>
+        </w:rPr>
+        <w:t xml:space="preserve"> </w:t>
+      </w:r>
+      <w:proofErr w:type="spellStart"/>
+      <w:r>
+        <w:rPr>
+          <w:rFonts w:asciiTheme="minorBidi" w:hAnsiTheme="minorBidi" w:cstheme="minorBidi"/>
+        </w:rPr>
+        <w:t>menandai</w:t>
+      </w:r>
+      <w:proofErr w:type="spellEnd"/>
+      <w:r>
+        <w:rPr>
+          <w:rFonts w:asciiTheme="minorBidi" w:hAnsiTheme="minorBidi" w:cstheme="minorBidi"/>
+        </w:rPr>
+        <w:t xml:space="preserve"> </w:t>
+      </w:r>
+      <w:proofErr w:type="spellStart"/>
+      <w:r>
+        <w:rPr>
+          <w:rFonts w:asciiTheme="minorBidi" w:hAnsiTheme="minorBidi" w:cstheme="minorBidi"/>
+        </w:rPr>
+        <w:t>pekerjaan</w:t>
+      </w:r>
+      <w:proofErr w:type="spellEnd"/>
+      <w:r>
+        <w:rPr>
+          <w:rFonts w:asciiTheme="minorBidi" w:hAnsiTheme="minorBidi" w:cstheme="minorBidi"/>
+        </w:rPr>
+        <w:t xml:space="preserve"> yang </w:t>
+      </w:r>
+      <w:proofErr w:type="spellStart"/>
+      <w:r>
+        <w:rPr>
+          <w:rFonts w:asciiTheme="minorBidi" w:hAnsiTheme="minorBidi" w:cstheme="minorBidi"/>
+        </w:rPr>
+        <w:t>penting</w:t>
+      </w:r>
+      <w:proofErr w:type="spellEnd"/>
+      <w:r>
+        <w:rPr>
+          <w:rFonts w:asciiTheme="minorBidi" w:hAnsiTheme="minorBidi" w:cstheme="minorBidi"/>
+        </w:rPr>
+        <w:t xml:space="preserve"> </w:t>
+      </w:r>
+      <w:proofErr w:type="spellStart"/>
+      <w:r>
+        <w:rPr>
+          <w:rFonts w:asciiTheme="minorBidi" w:hAnsiTheme="minorBidi" w:cstheme="minorBidi"/>
+        </w:rPr>
+        <w:t>atau</w:t>
+      </w:r>
+      <w:proofErr w:type="spellEnd"/>
+      <w:r>
+        <w:rPr>
+          <w:rFonts w:asciiTheme="minorBidi" w:hAnsiTheme="minorBidi" w:cstheme="minorBidi"/>
+        </w:rPr>
+        <w:t xml:space="preserve"> deadline.</w:t>
+      </w:r>
+      <w:r>
+        <w:rPr>
+          <w:rFonts w:asciiTheme="minorBidi" w:hAnsiTheme="minorBidi" w:cstheme="minorBidi"/>
+        </w:rPr>
+        <w:t xml:space="preserve"> </w:t>
+      </w:r>
+      <w:proofErr w:type="spellStart"/>
+      <w:r>
+        <w:rPr>
+          <w:rFonts w:asciiTheme="minorBidi" w:hAnsiTheme="minorBidi" w:cstheme="minorBidi"/>
+        </w:rPr>
+        <w:t>Terdapat</w:t>
+      </w:r>
+      <w:proofErr w:type="spellEnd"/>
+      <w:r>
+        <w:rPr>
+          <w:rFonts w:asciiTheme="minorBidi" w:hAnsiTheme="minorBidi" w:cstheme="minorBidi"/>
+        </w:rPr>
+        <w:t xml:space="preserve"> </w:t>
+      </w:r>
+      <w:r>
+        <w:rPr>
+          <w:rFonts w:asciiTheme="minorBidi" w:hAnsiTheme="minorBidi" w:cstheme="minorBidi"/>
+        </w:rPr>
+        <w:t xml:space="preserve">scroll </w:t>
+      </w:r>
+      <w:proofErr w:type="spellStart"/>
+      <w:r>
+        <w:rPr>
+          <w:rFonts w:asciiTheme="minorBidi" w:hAnsiTheme="minorBidi" w:cstheme="minorBidi"/>
+        </w:rPr>
+        <w:t>bila</w:t>
+      </w:r>
+      <w:proofErr w:type="spellEnd"/>
+      <w:r>
+        <w:rPr>
+          <w:rFonts w:asciiTheme="minorBidi" w:hAnsiTheme="minorBidi" w:cstheme="minorBidi"/>
+        </w:rPr>
+        <w:t xml:space="preserve"> </w:t>
+      </w:r>
+      <w:proofErr w:type="spellStart"/>
+      <w:r>
+        <w:rPr>
+          <w:rFonts w:asciiTheme="minorBidi" w:hAnsiTheme="minorBidi" w:cstheme="minorBidi"/>
+        </w:rPr>
+        <w:t>tabel</w:t>
+      </w:r>
+      <w:proofErr w:type="spellEnd"/>
+      <w:r>
+        <w:rPr>
+          <w:rFonts w:asciiTheme="minorBidi" w:hAnsiTheme="minorBidi" w:cstheme="minorBidi"/>
+        </w:rPr>
+        <w:t xml:space="preserve"> </w:t>
+      </w:r>
+      <w:proofErr w:type="spellStart"/>
+      <w:r>
+        <w:rPr>
+          <w:rFonts w:asciiTheme="minorBidi" w:hAnsiTheme="minorBidi" w:cstheme="minorBidi"/>
+        </w:rPr>
+        <w:t>memiliki</w:t>
+      </w:r>
+      <w:proofErr w:type="spellEnd"/>
+      <w:r>
+        <w:rPr>
+          <w:rFonts w:asciiTheme="minorBidi" w:hAnsiTheme="minorBidi" w:cstheme="minorBidi"/>
+        </w:rPr>
+        <w:t xml:space="preserve"> minimal </w:t>
+      </w:r>
+      <w:proofErr w:type="spellStart"/>
+      <w:r>
+        <w:rPr>
+          <w:rFonts w:asciiTheme="minorBidi" w:hAnsiTheme="minorBidi" w:cstheme="minorBidi"/>
+        </w:rPr>
+        <w:t>satu</w:t>
+      </w:r>
+      <w:proofErr w:type="spellEnd"/>
+      <w:r>
+        <w:rPr>
+          <w:rFonts w:asciiTheme="minorBidi" w:hAnsiTheme="minorBidi" w:cstheme="minorBidi"/>
+        </w:rPr>
+        <w:t xml:space="preserve"> baris </w:t>
+      </w:r>
+      <w:proofErr w:type="spellStart"/>
+      <w:r>
+        <w:rPr>
+          <w:rFonts w:asciiTheme="minorBidi" w:hAnsiTheme="minorBidi" w:cstheme="minorBidi"/>
+        </w:rPr>
+        <w:t>selain</w:t>
+      </w:r>
+      <w:proofErr w:type="spellEnd"/>
+      <w:r>
+        <w:rPr>
+          <w:rFonts w:asciiTheme="minorBidi" w:hAnsiTheme="minorBidi" w:cstheme="minorBidi"/>
+        </w:rPr>
+        <w:t xml:space="preserve"> baris </w:t>
+      </w:r>
+      <w:r>
+        <w:rPr>
+          <w:rFonts w:asciiTheme="minorBidi" w:hAnsiTheme="minorBidi" w:cstheme="minorBidi"/>
+          <w:i/>
+          <w:iCs/>
+        </w:rPr>
+        <w:t>header-table</w:t>
+      </w:r>
+      <w:r>
+        <w:rPr>
+          <w:rFonts w:asciiTheme="minorBidi" w:hAnsiTheme="minorBidi" w:cstheme="minorBidi"/>
+        </w:rPr>
+        <w:t xml:space="preserve">, </w:t>
+      </w:r>
+      <w:proofErr w:type="spellStart"/>
+      <w:r>
+        <w:rPr>
+          <w:rFonts w:asciiTheme="minorBidi" w:hAnsiTheme="minorBidi" w:cstheme="minorBidi"/>
+        </w:rPr>
+        <w:t>sehingga</w:t>
+      </w:r>
+      <w:proofErr w:type="spellEnd"/>
+      <w:r>
+        <w:rPr>
+          <w:rFonts w:asciiTheme="minorBidi" w:hAnsiTheme="minorBidi" w:cstheme="minorBidi"/>
+        </w:rPr>
+        <w:t xml:space="preserve"> </w:t>
+      </w:r>
+      <w:proofErr w:type="spellStart"/>
+      <w:r>
+        <w:rPr>
+          <w:rFonts w:asciiTheme="minorBidi" w:hAnsiTheme="minorBidi" w:cstheme="minorBidi"/>
+        </w:rPr>
+        <w:t>konten</w:t>
+      </w:r>
+      <w:proofErr w:type="spellEnd"/>
+      <w:r>
+        <w:rPr>
+          <w:rFonts w:asciiTheme="minorBidi" w:hAnsiTheme="minorBidi" w:cstheme="minorBidi"/>
+        </w:rPr>
+        <w:t xml:space="preserve"> </w:t>
+      </w:r>
+      <w:proofErr w:type="spellStart"/>
+      <w:r>
+        <w:rPr>
+          <w:rFonts w:asciiTheme="minorBidi" w:hAnsiTheme="minorBidi" w:cstheme="minorBidi"/>
+        </w:rPr>
+        <w:t>tidak</w:t>
+      </w:r>
+      <w:proofErr w:type="spellEnd"/>
+      <w:r>
+        <w:rPr>
+          <w:rFonts w:asciiTheme="minorBidi" w:hAnsiTheme="minorBidi" w:cstheme="minorBidi"/>
+        </w:rPr>
+        <w:t xml:space="preserve"> </w:t>
+      </w:r>
+      <w:proofErr w:type="spellStart"/>
+      <w:r>
+        <w:rPr>
+          <w:rFonts w:asciiTheme="minorBidi" w:hAnsiTheme="minorBidi" w:cstheme="minorBidi"/>
+        </w:rPr>
+        <w:t>keluar</w:t>
+      </w:r>
+      <w:proofErr w:type="spellEnd"/>
+      <w:r>
+        <w:rPr>
+          <w:rFonts w:asciiTheme="minorBidi" w:hAnsiTheme="minorBidi" w:cstheme="minorBidi"/>
+        </w:rPr>
+        <w:t xml:space="preserve"> </w:t>
+      </w:r>
+      <w:proofErr w:type="spellStart"/>
+      <w:r>
+        <w:rPr>
+          <w:rFonts w:asciiTheme="minorBidi" w:hAnsiTheme="minorBidi" w:cstheme="minorBidi"/>
+        </w:rPr>
+        <w:t>dari</w:t>
+      </w:r>
+      <w:proofErr w:type="spellEnd"/>
+      <w:r>
+        <w:rPr>
+          <w:rFonts w:asciiTheme="minorBidi" w:hAnsiTheme="minorBidi" w:cstheme="minorBidi"/>
+        </w:rPr>
+        <w:t xml:space="preserve"> </w:t>
+      </w:r>
+      <w:proofErr w:type="spellStart"/>
+      <w:r>
+        <w:rPr>
+          <w:rFonts w:asciiTheme="minorBidi" w:hAnsiTheme="minorBidi" w:cstheme="minorBidi"/>
+        </w:rPr>
+        <w:t>wadah</w:t>
+      </w:r>
+      <w:proofErr w:type="spellEnd"/>
+      <w:r>
+        <w:rPr>
+          <w:rFonts w:asciiTheme="minorBidi" w:hAnsiTheme="minorBidi" w:cstheme="minorBidi"/>
+        </w:rPr>
+        <w:t xml:space="preserve"> yang </w:t>
+      </w:r>
+      <w:proofErr w:type="spellStart"/>
+      <w:r>
+        <w:rPr>
+          <w:rFonts w:asciiTheme="minorBidi" w:hAnsiTheme="minorBidi" w:cstheme="minorBidi"/>
+        </w:rPr>
+        <w:t>ada</w:t>
+      </w:r>
+      <w:proofErr w:type="spellEnd"/>
+      <w:r>
+        <w:rPr>
+          <w:rFonts w:asciiTheme="minorBidi" w:hAnsiTheme="minorBidi" w:cstheme="minorBidi"/>
+        </w:rPr>
+        <w:t xml:space="preserve">. </w:t>
+      </w:r>
+      <w:proofErr w:type="spellStart"/>
+      <w:r>
+        <w:rPr>
+          <w:rFonts w:asciiTheme="minorBidi" w:hAnsiTheme="minorBidi" w:cstheme="minorBidi"/>
+        </w:rPr>
+        <w:t>Untuk</w:t>
+      </w:r>
+      <w:proofErr w:type="spellEnd"/>
+      <w:r>
+        <w:rPr>
+          <w:rFonts w:asciiTheme="minorBidi" w:hAnsiTheme="minorBidi" w:cstheme="minorBidi"/>
+        </w:rPr>
+        <w:t xml:space="preserve"> input </w:t>
+      </w:r>
+      <w:proofErr w:type="spellStart"/>
+      <w:r>
+        <w:rPr>
+          <w:rFonts w:asciiTheme="minorBidi" w:hAnsiTheme="minorBidi" w:cstheme="minorBidi"/>
+        </w:rPr>
+        <w:t>tanggal</w:t>
+      </w:r>
+      <w:proofErr w:type="spellEnd"/>
+      <w:r>
+        <w:rPr>
+          <w:rFonts w:asciiTheme="minorBidi" w:hAnsiTheme="minorBidi" w:cstheme="minorBidi"/>
+        </w:rPr>
+        <w:t xml:space="preserve"> pada </w:t>
+      </w:r>
+      <w:proofErr w:type="spellStart"/>
+      <w:r>
+        <w:rPr>
+          <w:rFonts w:asciiTheme="minorBidi" w:hAnsiTheme="minorBidi" w:cstheme="minorBidi"/>
+        </w:rPr>
+        <w:t>bagian</w:t>
+      </w:r>
+      <w:proofErr w:type="spellEnd"/>
+      <w:r>
+        <w:rPr>
+          <w:rFonts w:asciiTheme="minorBidi" w:hAnsiTheme="minorBidi" w:cstheme="minorBidi"/>
+        </w:rPr>
+        <w:t xml:space="preserve"> </w:t>
+      </w:r>
+      <w:proofErr w:type="spellStart"/>
+      <w:r>
+        <w:rPr>
+          <w:rFonts w:asciiTheme="minorBidi" w:hAnsiTheme="minorBidi" w:cstheme="minorBidi"/>
+        </w:rPr>
+        <w:t>todo</w:t>
+      </w:r>
+      <w:proofErr w:type="spellEnd"/>
+      <w:r>
+        <w:rPr>
+          <w:rFonts w:asciiTheme="minorBidi" w:hAnsiTheme="minorBidi" w:cstheme="minorBidi"/>
+        </w:rPr>
+        <w:t xml:space="preserve">-list </w:t>
+      </w:r>
+      <w:proofErr w:type="spellStart"/>
+      <w:r>
+        <w:rPr>
+          <w:rFonts w:asciiTheme="minorBidi" w:hAnsiTheme="minorBidi" w:cstheme="minorBidi"/>
+        </w:rPr>
+        <w:t>dilengkapi</w:t>
+      </w:r>
+      <w:proofErr w:type="spellEnd"/>
+      <w:r>
+        <w:rPr>
+          <w:rFonts w:asciiTheme="minorBidi" w:hAnsiTheme="minorBidi" w:cstheme="minorBidi"/>
+        </w:rPr>
+        <w:t xml:space="preserve"> minimal </w:t>
+      </w:r>
+      <w:proofErr w:type="spellStart"/>
+      <w:r>
+        <w:rPr>
+          <w:rFonts w:asciiTheme="minorBidi" w:hAnsiTheme="minorBidi" w:cstheme="minorBidi"/>
+        </w:rPr>
+        <w:t>masukkan</w:t>
+      </w:r>
+      <w:proofErr w:type="spellEnd"/>
+      <w:r>
+        <w:rPr>
+          <w:rFonts w:asciiTheme="minorBidi" w:hAnsiTheme="minorBidi" w:cstheme="minorBidi"/>
+        </w:rPr>
+        <w:t xml:space="preserve"> </w:t>
+      </w:r>
+      <w:proofErr w:type="spellStart"/>
+      <w:r>
+        <w:rPr>
+          <w:rFonts w:asciiTheme="minorBidi" w:hAnsiTheme="minorBidi" w:cstheme="minorBidi"/>
+        </w:rPr>
+        <w:t>tanggal</w:t>
+      </w:r>
+      <w:proofErr w:type="spellEnd"/>
+      <w:r>
+        <w:rPr>
+          <w:rFonts w:asciiTheme="minorBidi" w:hAnsiTheme="minorBidi" w:cstheme="minorBidi"/>
+        </w:rPr>
+        <w:t xml:space="preserve"> </w:t>
+      </w:r>
+      <w:proofErr w:type="spellStart"/>
+      <w:r>
+        <w:rPr>
+          <w:rFonts w:asciiTheme="minorBidi" w:hAnsiTheme="minorBidi" w:cstheme="minorBidi"/>
+        </w:rPr>
+        <w:t>sehingga</w:t>
+      </w:r>
+      <w:proofErr w:type="spellEnd"/>
+      <w:r>
+        <w:rPr>
+          <w:rFonts w:asciiTheme="minorBidi" w:hAnsiTheme="minorBidi" w:cstheme="minorBidi"/>
+        </w:rPr>
+        <w:t xml:space="preserve"> </w:t>
+      </w:r>
+      <w:proofErr w:type="spellStart"/>
+      <w:r>
+        <w:rPr>
+          <w:rFonts w:asciiTheme="minorBidi" w:hAnsiTheme="minorBidi" w:cstheme="minorBidi"/>
+        </w:rPr>
+        <w:t>tanggal</w:t>
+      </w:r>
+      <w:proofErr w:type="spellEnd"/>
+      <w:r>
+        <w:rPr>
+          <w:rFonts w:asciiTheme="minorBidi" w:hAnsiTheme="minorBidi" w:cstheme="minorBidi"/>
+        </w:rPr>
+        <w:t xml:space="preserve"> yang </w:t>
+      </w:r>
+      <w:proofErr w:type="spellStart"/>
+      <w:r>
+        <w:rPr>
+          <w:rFonts w:asciiTheme="minorBidi" w:hAnsiTheme="minorBidi" w:cstheme="minorBidi"/>
+        </w:rPr>
+        <w:t>dimasukkan</w:t>
+      </w:r>
+      <w:proofErr w:type="spellEnd"/>
+      <w:r>
+        <w:rPr>
+          <w:rFonts w:asciiTheme="minorBidi" w:hAnsiTheme="minorBidi" w:cstheme="minorBidi"/>
+        </w:rPr>
+        <w:t xml:space="preserve"> valid.</w:t>
+      </w:r>
+      <w:r>
+        <w:rPr>
+          <w:rFonts w:asciiTheme="minorBidi" w:hAnsiTheme="minorBidi" w:cstheme="minorBidi"/>
+        </w:rPr>
+        <w:t xml:space="preserve"> </w:t>
+      </w:r>
+    </w:p>
+    <w:p>
+      <w:pPr>
+        <w:pStyle w:val="NormalWeb"/>
+        <w:spacing w:before="0" w:beforeAutospacing="0" w:after="0" w:afterAutospacing="0"/>
+        <w:jc w:val="both"/>
+        <w:rPr>
+          <w:rFonts w:asciiTheme="minorBidi" w:hAnsiTheme="minorBidi" w:cstheme="minorBidi"/>
+        </w:rPr>
+      </w:pPr>
+    </w:p>
+    <w:p>
+      <w:pPr>
+        <w:pStyle w:val="NormalWeb"/>
+        <w:spacing w:before="0" w:beforeAutospacing="0" w:after="0" w:afterAutospacing="0"/>
+        <w:jc w:val="both"/>
+        <w:rPr>
+          <w:rFonts w:asciiTheme="minorBidi" w:hAnsiTheme="minorBidi" w:cstheme="minorBidi"/>
+        </w:rPr>
+      </w:pPr>
+      <w:proofErr w:type="spellStart"/>
+      <w:r>
+        <w:rPr>
+          <w:rFonts w:asciiTheme="minorBidi" w:hAnsiTheme="minorBidi" w:cstheme="minorBidi"/>
+        </w:rPr>
+        <w:t>Dengan</w:t>
+      </w:r>
+      <w:proofErr w:type="spellEnd"/>
+      <w:r>
+        <w:rPr>
+          <w:rFonts w:asciiTheme="minorBidi" w:hAnsiTheme="minorBidi" w:cstheme="minorBidi"/>
+        </w:rPr>
+        <w:t xml:space="preserve"> </w:t>
+      </w:r>
+      <w:proofErr w:type="spellStart"/>
+      <w:r>
+        <w:rPr>
+          <w:rFonts w:asciiTheme="minorBidi" w:hAnsiTheme="minorBidi" w:cstheme="minorBidi"/>
+        </w:rPr>
+        <w:t>berbagai</w:t>
+      </w:r>
+      <w:proofErr w:type="spellEnd"/>
+      <w:r>
+        <w:rPr>
+          <w:rFonts w:asciiTheme="minorBidi" w:hAnsiTheme="minorBidi" w:cstheme="minorBidi"/>
+        </w:rPr>
+        <w:t xml:space="preserve"> </w:t>
+      </w:r>
+      <w:proofErr w:type="spellStart"/>
+      <w:r>
+        <w:rPr>
+          <w:rFonts w:asciiTheme="minorBidi" w:hAnsiTheme="minorBidi" w:cstheme="minorBidi"/>
+        </w:rPr>
+        <w:t>fitur-fitur</w:t>
+      </w:r>
+      <w:proofErr w:type="spellEnd"/>
+      <w:r>
+        <w:rPr>
+          <w:rFonts w:asciiTheme="minorBidi" w:hAnsiTheme="minorBidi" w:cstheme="minorBidi"/>
+        </w:rPr>
+        <w:t xml:space="preserve"> yang </w:t>
+      </w:r>
+      <w:proofErr w:type="spellStart"/>
+      <w:r>
+        <w:rPr>
+          <w:rFonts w:asciiTheme="minorBidi" w:hAnsiTheme="minorBidi" w:cstheme="minorBidi"/>
+        </w:rPr>
+        <w:t>ada</w:t>
+      </w:r>
+      <w:proofErr w:type="spellEnd"/>
+      <w:r>
+        <w:rPr>
+          <w:rFonts w:asciiTheme="minorBidi" w:hAnsiTheme="minorBidi" w:cstheme="minorBidi"/>
+        </w:rPr>
+        <w:t xml:space="preserve">, </w:t>
+      </w:r>
+      <w:proofErr w:type="spellStart"/>
+      <w:r>
+        <w:rPr>
+          <w:rFonts w:asciiTheme="minorBidi" w:hAnsiTheme="minorBidi" w:cstheme="minorBidi"/>
+        </w:rPr>
+        <w:t>harapannya</w:t>
+      </w:r>
+      <w:proofErr w:type="spellEnd"/>
+      <w:r>
+        <w:rPr>
+          <w:rFonts w:asciiTheme="minorBidi" w:hAnsiTheme="minorBidi" w:cstheme="minorBidi"/>
+        </w:rPr>
+        <w:t xml:space="preserve"> website </w:t>
+      </w:r>
+      <w:proofErr w:type="spellStart"/>
+      <w:r>
+        <w:rPr>
+          <w:rFonts w:asciiTheme="minorBidi" w:hAnsiTheme="minorBidi" w:cstheme="minorBidi"/>
+        </w:rPr>
+        <w:t>ini</w:t>
+      </w:r>
+      <w:proofErr w:type="spellEnd"/>
+      <w:r>
+        <w:rPr>
+          <w:rFonts w:asciiTheme="minorBidi" w:hAnsiTheme="minorBidi" w:cstheme="minorBidi"/>
+        </w:rPr>
+        <w:t xml:space="preserve"> </w:t>
       </w:r>
       <w:proofErr w:type="spellStart"/>
       <w:r>
@@ -3270,56 +4057,14 @@
         <w:rPr>
           <w:rFonts w:asciiTheme="minorBidi" w:hAnsiTheme="minorBidi" w:cstheme="minorBidi"/>
         </w:rPr>
-        <w:t>dijalankan</w:t>
-      </w:r>
-      <w:proofErr w:type="spellEnd"/>
-      <w:r>
-        <w:rPr>
-          <w:rFonts w:asciiTheme="minorBidi" w:hAnsiTheme="minorBidi" w:cstheme="minorBidi"/>
-        </w:rPr>
-        <w:t xml:space="preserve">. </w:t>
-      </w:r>
-      <w:proofErr w:type="spellStart"/>
-      <w:r>
-        <w:rPr>
-          <w:rFonts w:asciiTheme="minorBidi" w:hAnsiTheme="minorBidi" w:cstheme="minorBidi"/>
-        </w:rPr>
-        <w:t>Terdapat</w:t>
-      </w:r>
-      <w:proofErr w:type="spellEnd"/>
-      <w:r>
-        <w:rPr>
-          <w:rFonts w:asciiTheme="minorBidi" w:hAnsiTheme="minorBidi" w:cstheme="minorBidi"/>
-        </w:rPr>
-        <w:t xml:space="preserve"> </w:t>
-      </w:r>
-      <w:proofErr w:type="spellStart"/>
-      <w:r>
-        <w:rPr>
-          <w:rFonts w:asciiTheme="minorBidi" w:hAnsiTheme="minorBidi" w:cstheme="minorBidi"/>
-        </w:rPr>
-        <w:t>fitu-fitur</w:t>
-      </w:r>
-      <w:proofErr w:type="spellEnd"/>
-      <w:r>
-        <w:rPr>
-          <w:rFonts w:asciiTheme="minorBidi" w:hAnsiTheme="minorBidi" w:cstheme="minorBidi"/>
-        </w:rPr>
-        <w:t xml:space="preserve"> </w:t>
-      </w:r>
-      <w:proofErr w:type="spellStart"/>
-      <w:r>
-        <w:rPr>
-          <w:rFonts w:asciiTheme="minorBidi" w:hAnsiTheme="minorBidi" w:cstheme="minorBidi"/>
-        </w:rPr>
-        <w:t>seperti</w:t>
-      </w:r>
-      <w:proofErr w:type="spellEnd"/>
-      <w:r>
-        <w:rPr>
-          <w:rFonts w:asciiTheme="minorBidi" w:hAnsiTheme="minorBidi" w:cstheme="minorBidi"/>
-        </w:rPr>
-        <w:t xml:space="preserve"> line-through </w:t>
+        <w:t>membantu</w:t>
+      </w:r>
+      <w:proofErr w:type="spellEnd"/>
+      <w:r>
+        <w:rPr>
+          <w:rFonts w:asciiTheme="minorBidi" w:hAnsiTheme="minorBidi" w:cstheme="minorBidi"/>
+        </w:rPr>
+        <w:t xml:space="preserve"> </w:t>
       </w:r>
       <w:proofErr w:type="spellStart"/>
       <w:r>
@@ -3340,56 +4085,210 @@
         <w:rPr>
           <w:rFonts w:asciiTheme="minorBidi" w:hAnsiTheme="minorBidi" w:cstheme="minorBidi"/>
         </w:rPr>
-        <w:t>menandai</w:t>
-      </w:r>
-      <w:proofErr w:type="spellEnd"/>
-      <w:r>
-        <w:rPr>
-          <w:rFonts w:asciiTheme="minorBidi" w:hAnsiTheme="minorBidi" w:cstheme="minorBidi"/>
-        </w:rPr>
-        <w:t xml:space="preserve"> </w:t>
-      </w:r>
-      <w:proofErr w:type="spellStart"/>
-      <w:r>
-        <w:rPr>
-          <w:rFonts w:asciiTheme="minorBidi" w:hAnsiTheme="minorBidi" w:cstheme="minorBidi"/>
-        </w:rPr>
-        <w:t>pekerjaan</w:t>
-      </w:r>
-      <w:proofErr w:type="spellEnd"/>
-      <w:r>
-        <w:rPr>
-          <w:rFonts w:asciiTheme="minorBidi" w:hAnsiTheme="minorBidi" w:cstheme="minorBidi"/>
-        </w:rPr>
-        <w:t xml:space="preserve"> yang </w:t>
-      </w:r>
-      <w:proofErr w:type="spellStart"/>
-      <w:r>
-        <w:rPr>
-          <w:rFonts w:asciiTheme="minorBidi" w:hAnsiTheme="minorBidi" w:cstheme="minorBidi"/>
-        </w:rPr>
-        <w:t>telah</w:t>
-      </w:r>
-      <w:proofErr w:type="spellEnd"/>
-      <w:r>
-        <w:rPr>
-          <w:rFonts w:asciiTheme="minorBidi" w:hAnsiTheme="minorBidi" w:cstheme="minorBidi"/>
-        </w:rPr>
-        <w:t xml:space="preserve"> </w:t>
-      </w:r>
-      <w:proofErr w:type="spellStart"/>
-      <w:r>
-        <w:rPr>
-          <w:rFonts w:asciiTheme="minorBidi" w:hAnsiTheme="minorBidi" w:cstheme="minorBidi"/>
-        </w:rPr>
-        <w:t>dikerjakan</w:t>
-      </w:r>
-      <w:proofErr w:type="spellEnd"/>
-      <w:r>
-        <w:rPr>
-          <w:rFonts w:asciiTheme="minorBidi" w:hAnsiTheme="minorBidi" w:cstheme="minorBidi"/>
-        </w:rPr>
-        <w:t xml:space="preserve">, dan highlight </w:t>
+        <w:t>memanajemen</w:t>
+      </w:r>
+      <w:proofErr w:type="spellEnd"/>
+      <w:r>
+        <w:rPr>
+          <w:rFonts w:asciiTheme="minorBidi" w:hAnsiTheme="minorBidi" w:cstheme="minorBidi"/>
+        </w:rPr>
+        <w:t xml:space="preserve"> </w:t>
+      </w:r>
+      <w:proofErr w:type="spellStart"/>
+      <w:r>
+        <w:rPr>
+          <w:rFonts w:asciiTheme="minorBidi" w:hAnsiTheme="minorBidi" w:cstheme="minorBidi"/>
+        </w:rPr>
+        <w:t>waktu</w:t>
+      </w:r>
+      <w:proofErr w:type="spellEnd"/>
+      <w:r>
+        <w:rPr>
+          <w:rFonts w:asciiTheme="minorBidi" w:hAnsiTheme="minorBidi" w:cstheme="minorBidi"/>
+        </w:rPr>
+        <w:t xml:space="preserve"> </w:t>
+      </w:r>
+      <w:proofErr w:type="spellStart"/>
+      <w:r>
+        <w:rPr>
+          <w:rFonts w:asciiTheme="minorBidi" w:hAnsiTheme="minorBidi" w:cstheme="minorBidi"/>
+        </w:rPr>
+        <w:t>secara</w:t>
+      </w:r>
+      <w:proofErr w:type="spellEnd"/>
+      <w:r>
+        <w:rPr>
+          <w:rFonts w:asciiTheme="minorBidi" w:hAnsiTheme="minorBidi" w:cstheme="minorBidi"/>
+        </w:rPr>
+        <w:t xml:space="preserve"> </w:t>
+      </w:r>
+      <w:proofErr w:type="spellStart"/>
+      <w:r>
+        <w:rPr>
+          <w:rFonts w:asciiTheme="minorBidi" w:hAnsiTheme="minorBidi" w:cstheme="minorBidi"/>
+        </w:rPr>
+        <w:t>efektif</w:t>
+      </w:r>
+      <w:proofErr w:type="spellEnd"/>
+      <w:r>
+        <w:rPr>
+          <w:rFonts w:asciiTheme="minorBidi" w:hAnsiTheme="minorBidi" w:cstheme="minorBidi"/>
+        </w:rPr>
+        <w:t xml:space="preserve"> dan </w:t>
+      </w:r>
+      <w:proofErr w:type="spellStart"/>
+      <w:r>
+        <w:rPr>
+          <w:rFonts w:asciiTheme="minorBidi" w:hAnsiTheme="minorBidi" w:cstheme="minorBidi"/>
+        </w:rPr>
+        <w:t>efisien</w:t>
+      </w:r>
+      <w:proofErr w:type="spellEnd"/>
+      <w:r>
+        <w:rPr>
+          <w:rFonts w:asciiTheme="minorBidi" w:hAnsiTheme="minorBidi" w:cstheme="minorBidi"/>
+        </w:rPr>
+        <w:t xml:space="preserve"> demi </w:t>
+      </w:r>
+      <w:proofErr w:type="spellStart"/>
+      <w:r>
+        <w:rPr>
+          <w:rFonts w:asciiTheme="minorBidi" w:hAnsiTheme="minorBidi" w:cstheme="minorBidi"/>
+        </w:rPr>
+        <w:t>kelancaran</w:t>
+      </w:r>
+      <w:proofErr w:type="spellEnd"/>
+      <w:r>
+        <w:rPr>
+          <w:rFonts w:asciiTheme="minorBidi" w:hAnsiTheme="minorBidi" w:cstheme="minorBidi"/>
+        </w:rPr>
+        <w:t xml:space="preserve"> para </w:t>
+      </w:r>
+      <w:proofErr w:type="spellStart"/>
+      <w:r>
+        <w:rPr>
+          <w:rFonts w:asciiTheme="minorBidi" w:hAnsiTheme="minorBidi" w:cstheme="minorBidi"/>
+        </w:rPr>
+        <w:t>pengguna</w:t>
+      </w:r>
+      <w:proofErr w:type="spellEnd"/>
+      <w:r>
+        <w:rPr>
+          <w:rFonts w:asciiTheme="minorBidi" w:hAnsiTheme="minorBidi" w:cstheme="minorBidi"/>
+        </w:rPr>
+        <w:t xml:space="preserve"> </w:t>
+      </w:r>
+      <w:proofErr w:type="spellStart"/>
+      <w:r>
+        <w:rPr>
+          <w:rFonts w:asciiTheme="minorBidi" w:hAnsiTheme="minorBidi" w:cstheme="minorBidi"/>
+        </w:rPr>
+        <w:t>mengerjakan</w:t>
+      </w:r>
+      <w:proofErr w:type="spellEnd"/>
+      <w:r>
+        <w:rPr>
+          <w:rFonts w:asciiTheme="minorBidi" w:hAnsiTheme="minorBidi" w:cstheme="minorBidi"/>
+        </w:rPr>
+        <w:t xml:space="preserve"> </w:t>
+      </w:r>
+      <w:proofErr w:type="spellStart"/>
+      <w:r>
+        <w:rPr>
+          <w:rFonts w:asciiTheme="minorBidi" w:hAnsiTheme="minorBidi" w:cstheme="minorBidi"/>
+        </w:rPr>
+        <w:t>aktivitas</w:t>
+      </w:r>
+      <w:proofErr w:type="spellEnd"/>
+      <w:r>
+        <w:rPr>
+          <w:rFonts w:asciiTheme="minorBidi" w:hAnsiTheme="minorBidi" w:cstheme="minorBidi"/>
+        </w:rPr>
+        <w:t xml:space="preserve"> </w:t>
+      </w:r>
+      <w:proofErr w:type="spellStart"/>
+      <w:r>
+        <w:rPr>
+          <w:rFonts w:asciiTheme="minorBidi" w:hAnsiTheme="minorBidi" w:cstheme="minorBidi"/>
+        </w:rPr>
+        <w:t>atau</w:t>
+      </w:r>
+      <w:proofErr w:type="spellEnd"/>
+      <w:r>
+        <w:rPr>
+          <w:rFonts w:asciiTheme="minorBidi" w:hAnsiTheme="minorBidi" w:cstheme="minorBidi"/>
+        </w:rPr>
+        <w:t xml:space="preserve"> </w:t>
+      </w:r>
+      <w:proofErr w:type="spellStart"/>
+      <w:r>
+        <w:rPr>
+          <w:rFonts w:asciiTheme="minorBidi" w:hAnsiTheme="minorBidi" w:cstheme="minorBidi"/>
+        </w:rPr>
+        <w:t>kegiatan</w:t>
+      </w:r>
+      <w:proofErr w:type="spellEnd"/>
+      <w:r>
+        <w:rPr>
+          <w:rFonts w:asciiTheme="minorBidi" w:hAnsiTheme="minorBidi" w:cstheme="minorBidi"/>
+        </w:rPr>
+        <w:t xml:space="preserve"> </w:t>
+      </w:r>
+      <w:proofErr w:type="spellStart"/>
+      <w:r>
+        <w:rPr>
+          <w:rFonts w:asciiTheme="minorBidi" w:hAnsiTheme="minorBidi" w:cstheme="minorBidi"/>
+        </w:rPr>
+        <w:t>sehingga</w:t>
+      </w:r>
+      <w:proofErr w:type="spellEnd"/>
+      <w:r>
+        <w:rPr>
+          <w:rFonts w:asciiTheme="minorBidi" w:hAnsiTheme="minorBidi" w:cstheme="minorBidi"/>
+        </w:rPr>
+        <w:t xml:space="preserve"> </w:t>
+      </w:r>
+      <w:proofErr w:type="spellStart"/>
+      <w:r>
+        <w:rPr>
+          <w:rFonts w:asciiTheme="minorBidi" w:hAnsiTheme="minorBidi" w:cstheme="minorBidi"/>
+        </w:rPr>
+        <w:t>dapat</w:t>
+      </w:r>
+      <w:proofErr w:type="spellEnd"/>
+      <w:r>
+        <w:rPr>
+          <w:rFonts w:asciiTheme="minorBidi" w:hAnsiTheme="minorBidi" w:cstheme="minorBidi"/>
+        </w:rPr>
+        <w:t xml:space="preserve"> </w:t>
+      </w:r>
+      <w:proofErr w:type="spellStart"/>
+      <w:r>
+        <w:rPr>
+          <w:rFonts w:asciiTheme="minorBidi" w:hAnsiTheme="minorBidi" w:cstheme="minorBidi"/>
+        </w:rPr>
+        <w:t>membantu</w:t>
+      </w:r>
+      <w:proofErr w:type="spellEnd"/>
+      <w:r>
+        <w:rPr>
+          <w:rFonts w:asciiTheme="minorBidi" w:hAnsiTheme="minorBidi" w:cstheme="minorBidi"/>
+        </w:rPr>
+        <w:t xml:space="preserve"> </w:t>
+      </w:r>
+      <w:proofErr w:type="spellStart"/>
+      <w:r>
+        <w:rPr>
+          <w:rFonts w:asciiTheme="minorBidi" w:hAnsiTheme="minorBidi" w:cstheme="minorBidi"/>
+        </w:rPr>
+        <w:t>pengguna</w:t>
+      </w:r>
+      <w:proofErr w:type="spellEnd"/>
+      <w:r>
+        <w:rPr>
+          <w:rFonts w:asciiTheme="minorBidi" w:hAnsiTheme="minorBidi" w:cstheme="minorBidi"/>
+        </w:rPr>
+        <w:t xml:space="preserve"> </w:t>
       </w:r>
       <w:proofErr w:type="spellStart"/>
       <w:r>
@@ -3410,28 +4309,28 @@
         <w:rPr>
           <w:rFonts w:asciiTheme="minorBidi" w:hAnsiTheme="minorBidi" w:cstheme="minorBidi"/>
         </w:rPr>
-        <w:t>menandai</w:t>
-      </w:r>
-      <w:proofErr w:type="spellEnd"/>
-      <w:r>
-        <w:rPr>
-          <w:rFonts w:asciiTheme="minorBidi" w:hAnsiTheme="minorBidi" w:cstheme="minorBidi"/>
-        </w:rPr>
-        <w:t xml:space="preserve"> </w:t>
-      </w:r>
-      <w:proofErr w:type="spellStart"/>
-      <w:r>
-        <w:rPr>
-          <w:rFonts w:asciiTheme="minorBidi" w:hAnsiTheme="minorBidi" w:cstheme="minorBidi"/>
-        </w:rPr>
-        <w:t>pekerjaan</w:t>
-      </w:r>
-      <w:proofErr w:type="spellEnd"/>
-      <w:r>
-        <w:rPr>
-          <w:rFonts w:asciiTheme="minorBidi" w:hAnsiTheme="minorBidi" w:cstheme="minorBidi"/>
-        </w:rPr>
-        <w:t xml:space="preserve"> yang </w:t>
+        <w:t>fokus</w:t>
+      </w:r>
+      <w:proofErr w:type="spellEnd"/>
+      <w:r>
+        <w:rPr>
+          <w:rFonts w:asciiTheme="minorBidi" w:hAnsiTheme="minorBidi" w:cstheme="minorBidi"/>
+        </w:rPr>
+        <w:t xml:space="preserve"> pada </w:t>
+      </w:r>
+      <w:proofErr w:type="spellStart"/>
+      <w:r>
+        <w:rPr>
+          <w:rFonts w:asciiTheme="minorBidi" w:hAnsiTheme="minorBidi" w:cstheme="minorBidi"/>
+        </w:rPr>
+        <w:t>pekerjaan-pekerjaan</w:t>
+      </w:r>
+      <w:proofErr w:type="spellEnd"/>
+      <w:r>
+        <w:rPr>
+          <w:rFonts w:asciiTheme="minorBidi" w:hAnsiTheme="minorBidi" w:cstheme="minorBidi"/>
+        </w:rPr>
+        <w:t xml:space="preserve"> </w:t>
       </w:r>
       <w:proofErr w:type="spellStart"/>
       <w:r>
@@ -3452,35 +4351,21 @@
         <w:rPr>
           <w:rFonts w:asciiTheme="minorBidi" w:hAnsiTheme="minorBidi" w:cstheme="minorBidi"/>
         </w:rPr>
-        <w:t>atau</w:t>
-      </w:r>
-      <w:proofErr w:type="spellEnd"/>
-      <w:r>
-        <w:rPr>
-          <w:rFonts w:asciiTheme="minorBidi" w:hAnsiTheme="minorBidi" w:cstheme="minorBidi"/>
-        </w:rPr>
-        <w:t xml:space="preserve"> deadline. </w:t>
-      </w:r>
-      <w:proofErr w:type="spellStart"/>
-      <w:r>
-        <w:rPr>
-          <w:rFonts w:asciiTheme="minorBidi" w:hAnsiTheme="minorBidi" w:cstheme="minorBidi"/>
-        </w:rPr>
-        <w:t>Dengan</w:t>
-      </w:r>
-      <w:proofErr w:type="spellEnd"/>
-      <w:r>
-        <w:rPr>
-          <w:rFonts w:asciiTheme="minorBidi" w:hAnsiTheme="minorBidi" w:cstheme="minorBidi"/>
-        </w:rPr>
-        <w:t xml:space="preserve"> </w:t>
-      </w:r>
-      <w:proofErr w:type="spellStart"/>
-      <w:r>
-        <w:rPr>
-          <w:rFonts w:asciiTheme="minorBidi" w:hAnsiTheme="minorBidi" w:cstheme="minorBidi"/>
-        </w:rPr>
-        <w:t>demikian</w:t>
+        <w:t>terlebih</w:t>
+      </w:r>
+      <w:proofErr w:type="spellEnd"/>
+      <w:r>
+        <w:rPr>
+          <w:rFonts w:asciiTheme="minorBidi" w:hAnsiTheme="minorBidi" w:cstheme="minorBidi"/>
+        </w:rPr>
+        <w:t xml:space="preserve"> </w:t>
+      </w:r>
+      <w:proofErr w:type="spellStart"/>
+      <w:r>
+        <w:rPr>
+          <w:rFonts w:asciiTheme="minorBidi" w:hAnsiTheme="minorBidi" w:cstheme="minorBidi"/>
+        </w:rPr>
+        <w:t>dahulu</w:t>
       </w:r>
       <w:proofErr w:type="spellEnd"/>
       <w:r>
@@ -3494,22 +4379,77 @@
         <w:rPr>
           <w:rFonts w:asciiTheme="minorBidi" w:hAnsiTheme="minorBidi" w:cstheme="minorBidi"/>
         </w:rPr>
-        <w:t>harapannya</w:t>
-      </w:r>
-      <w:proofErr w:type="spellEnd"/>
-      <w:r>
-        <w:rPr>
-          <w:rFonts w:asciiTheme="minorBidi" w:hAnsiTheme="minorBidi" w:cstheme="minorBidi"/>
-        </w:rPr>
-        <w:t xml:space="preserve"> website </w:t>
-      </w:r>
-      <w:proofErr w:type="spellStart"/>
-      <w:r>
-        <w:rPr>
-          <w:rFonts w:asciiTheme="minorBidi" w:hAnsiTheme="minorBidi" w:cstheme="minorBidi"/>
-        </w:rPr>
-        <w:lastRenderedPageBreak/>
-        <w:t>ini</w:t>
+        <w:t>selalu</w:t>
+      </w:r>
+      <w:proofErr w:type="spellEnd"/>
+      <w:r>
+        <w:rPr>
+          <w:rFonts w:asciiTheme="minorBidi" w:hAnsiTheme="minorBidi" w:cstheme="minorBidi"/>
+        </w:rPr>
+        <w:t xml:space="preserve"> </w:t>
+      </w:r>
+      <w:proofErr w:type="spellStart"/>
+      <w:r>
+        <w:rPr>
+          <w:rFonts w:asciiTheme="minorBidi" w:hAnsiTheme="minorBidi" w:cstheme="minorBidi"/>
+        </w:rPr>
+        <w:t>menjaga</w:t>
+      </w:r>
+      <w:proofErr w:type="spellEnd"/>
+      <w:r>
+        <w:rPr>
+          <w:rFonts w:asciiTheme="minorBidi" w:hAnsiTheme="minorBidi" w:cstheme="minorBidi"/>
+        </w:rPr>
+        <w:t xml:space="preserve"> </w:t>
+      </w:r>
+      <w:proofErr w:type="spellStart"/>
+      <w:r>
+        <w:rPr>
+          <w:rFonts w:asciiTheme="minorBidi" w:hAnsiTheme="minorBidi" w:cstheme="minorBidi"/>
+        </w:rPr>
+        <w:t>produktivitas</w:t>
+      </w:r>
+      <w:proofErr w:type="spellEnd"/>
+      <w:r>
+        <w:rPr>
+          <w:rFonts w:asciiTheme="minorBidi" w:hAnsiTheme="minorBidi" w:cstheme="minorBidi"/>
+        </w:rPr>
+        <w:t xml:space="preserve">, dan </w:t>
+      </w:r>
+      <w:proofErr w:type="spellStart"/>
+      <w:r>
+        <w:rPr>
+          <w:rFonts w:asciiTheme="minorBidi" w:hAnsiTheme="minorBidi" w:cstheme="minorBidi"/>
+        </w:rPr>
+        <w:t>mengurangi</w:t>
+      </w:r>
+      <w:proofErr w:type="spellEnd"/>
+      <w:r>
+        <w:rPr>
+          <w:rFonts w:asciiTheme="minorBidi" w:hAnsiTheme="minorBidi" w:cstheme="minorBidi"/>
+        </w:rPr>
+        <w:t xml:space="preserve"> rasa </w:t>
+      </w:r>
+      <w:proofErr w:type="spellStart"/>
+      <w:r>
+        <w:rPr>
+          <w:rFonts w:asciiTheme="minorBidi" w:hAnsiTheme="minorBidi" w:cstheme="minorBidi"/>
+        </w:rPr>
+        <w:t>tertekan</w:t>
+      </w:r>
+      <w:proofErr w:type="spellEnd"/>
+      <w:r>
+        <w:rPr>
+          <w:rFonts w:asciiTheme="minorBidi" w:hAnsiTheme="minorBidi" w:cstheme="minorBidi"/>
+        </w:rPr>
+        <w:t xml:space="preserve"> </w:t>
+      </w:r>
+      <w:proofErr w:type="spellStart"/>
+      <w:r>
+        <w:rPr>
+          <w:rFonts w:asciiTheme="minorBidi" w:hAnsiTheme="minorBidi" w:cstheme="minorBidi"/>
+        </w:rPr>
+        <w:t>sehingga</w:t>
       </w:r>
       <w:proofErr w:type="spellEnd"/>
       <w:r>
@@ -3537,175 +4477,21 @@
         <w:rPr>
           <w:rFonts w:asciiTheme="minorBidi" w:hAnsiTheme="minorBidi" w:cstheme="minorBidi"/>
         </w:rPr>
-        <w:t>membantu</w:t>
-      </w:r>
-      <w:proofErr w:type="spellEnd"/>
-      <w:r>
-        <w:rPr>
-          <w:rFonts w:asciiTheme="minorBidi" w:hAnsiTheme="minorBidi" w:cstheme="minorBidi"/>
-        </w:rPr>
-        <w:t xml:space="preserve"> </w:t>
-      </w:r>
-      <w:proofErr w:type="spellStart"/>
-      <w:r>
-        <w:rPr>
-          <w:rFonts w:asciiTheme="minorBidi" w:hAnsiTheme="minorBidi" w:cstheme="minorBidi"/>
-        </w:rPr>
-        <w:t>untuk</w:t>
-      </w:r>
-      <w:proofErr w:type="spellEnd"/>
-      <w:r>
-        <w:rPr>
-          <w:rFonts w:asciiTheme="minorBidi" w:hAnsiTheme="minorBidi" w:cstheme="minorBidi"/>
-        </w:rPr>
-        <w:t xml:space="preserve"> </w:t>
-      </w:r>
-      <w:proofErr w:type="spellStart"/>
-      <w:r>
-        <w:rPr>
-          <w:rFonts w:asciiTheme="minorBidi" w:hAnsiTheme="minorBidi" w:cstheme="minorBidi"/>
-        </w:rPr>
-        <w:t>memanajemen</w:t>
-      </w:r>
-      <w:proofErr w:type="spellEnd"/>
-      <w:r>
-        <w:rPr>
-          <w:rFonts w:asciiTheme="minorBidi" w:hAnsiTheme="minorBidi" w:cstheme="minorBidi"/>
-        </w:rPr>
-        <w:t xml:space="preserve"> </w:t>
-      </w:r>
-      <w:proofErr w:type="spellStart"/>
-      <w:r>
-        <w:rPr>
-          <w:rFonts w:asciiTheme="minorBidi" w:hAnsiTheme="minorBidi" w:cstheme="minorBidi"/>
-        </w:rPr>
-        <w:t>waktu</w:t>
-      </w:r>
-      <w:proofErr w:type="spellEnd"/>
-      <w:r>
-        <w:rPr>
-          <w:rFonts w:asciiTheme="minorBidi" w:hAnsiTheme="minorBidi" w:cstheme="minorBidi"/>
-        </w:rPr>
-        <w:t xml:space="preserve"> </w:t>
-      </w:r>
-      <w:proofErr w:type="spellStart"/>
-      <w:r>
-        <w:rPr>
-          <w:rFonts w:asciiTheme="minorBidi" w:hAnsiTheme="minorBidi" w:cstheme="minorBidi"/>
-        </w:rPr>
-        <w:t>secara</w:t>
-      </w:r>
-      <w:proofErr w:type="spellEnd"/>
-      <w:r>
-        <w:rPr>
-          <w:rFonts w:asciiTheme="minorBidi" w:hAnsiTheme="minorBidi" w:cstheme="minorBidi"/>
-        </w:rPr>
-        <w:t xml:space="preserve"> </w:t>
-      </w:r>
-      <w:proofErr w:type="spellStart"/>
-      <w:r>
-        <w:rPr>
-          <w:rFonts w:asciiTheme="minorBidi" w:hAnsiTheme="minorBidi" w:cstheme="minorBidi"/>
-        </w:rPr>
-        <w:t>efektif</w:t>
-      </w:r>
-      <w:proofErr w:type="spellEnd"/>
-      <w:r>
-        <w:rPr>
-          <w:rFonts w:asciiTheme="minorBidi" w:hAnsiTheme="minorBidi" w:cstheme="minorBidi"/>
-        </w:rPr>
-        <w:t xml:space="preserve"> dan </w:t>
-      </w:r>
-      <w:proofErr w:type="spellStart"/>
-      <w:r>
-        <w:rPr>
-          <w:rFonts w:asciiTheme="minorBidi" w:hAnsiTheme="minorBidi" w:cstheme="minorBidi"/>
-        </w:rPr>
-        <w:t>efisien</w:t>
-      </w:r>
-      <w:proofErr w:type="spellEnd"/>
-      <w:r>
-        <w:rPr>
-          <w:rFonts w:asciiTheme="minorBidi" w:hAnsiTheme="minorBidi" w:cstheme="minorBidi"/>
-        </w:rPr>
-        <w:t xml:space="preserve"> demi </w:t>
-      </w:r>
-      <w:proofErr w:type="spellStart"/>
-      <w:r>
-        <w:rPr>
-          <w:rFonts w:asciiTheme="minorBidi" w:hAnsiTheme="minorBidi" w:cstheme="minorBidi"/>
-        </w:rPr>
-        <w:t>kelancaran</w:t>
-      </w:r>
-      <w:proofErr w:type="spellEnd"/>
-      <w:r>
-        <w:rPr>
-          <w:rFonts w:asciiTheme="minorBidi" w:hAnsiTheme="minorBidi" w:cstheme="minorBidi"/>
-        </w:rPr>
-        <w:t xml:space="preserve"> para </w:t>
-      </w:r>
-      <w:proofErr w:type="spellStart"/>
-      <w:r>
-        <w:rPr>
-          <w:rFonts w:asciiTheme="minorBidi" w:hAnsiTheme="minorBidi" w:cstheme="minorBidi"/>
-        </w:rPr>
-        <w:t>pengguna</w:t>
-      </w:r>
-      <w:proofErr w:type="spellEnd"/>
-      <w:r>
-        <w:rPr>
-          <w:rFonts w:asciiTheme="minorBidi" w:hAnsiTheme="minorBidi" w:cstheme="minorBidi"/>
-        </w:rPr>
-        <w:t xml:space="preserve"> </w:t>
-      </w:r>
-      <w:proofErr w:type="spellStart"/>
-      <w:r>
-        <w:rPr>
-          <w:rFonts w:asciiTheme="minorBidi" w:hAnsiTheme="minorBidi" w:cstheme="minorBidi"/>
-        </w:rPr>
-        <w:t>mengerjakan</w:t>
-      </w:r>
-      <w:proofErr w:type="spellEnd"/>
-      <w:r>
-        <w:rPr>
-          <w:rFonts w:asciiTheme="minorBidi" w:hAnsiTheme="minorBidi" w:cstheme="minorBidi"/>
-        </w:rPr>
-        <w:t xml:space="preserve"> </w:t>
-      </w:r>
-      <w:proofErr w:type="spellStart"/>
-      <w:r>
-        <w:rPr>
-          <w:rFonts w:asciiTheme="minorBidi" w:hAnsiTheme="minorBidi" w:cstheme="minorBidi"/>
-        </w:rPr>
-        <w:t>aktivitas</w:t>
-      </w:r>
-      <w:proofErr w:type="spellEnd"/>
-      <w:r>
-        <w:rPr>
-          <w:rFonts w:asciiTheme="minorBidi" w:hAnsiTheme="minorBidi" w:cstheme="minorBidi"/>
-        </w:rPr>
-        <w:t xml:space="preserve"> </w:t>
-      </w:r>
-      <w:proofErr w:type="spellStart"/>
-      <w:r>
-        <w:rPr>
-          <w:rFonts w:asciiTheme="minorBidi" w:hAnsiTheme="minorBidi" w:cstheme="minorBidi"/>
-        </w:rPr>
-        <w:t>atau</w:t>
-      </w:r>
-      <w:proofErr w:type="spellEnd"/>
-      <w:r>
-        <w:rPr>
-          <w:rFonts w:asciiTheme="minorBidi" w:hAnsiTheme="minorBidi" w:cstheme="minorBidi"/>
-        </w:rPr>
-        <w:t xml:space="preserve"> </w:t>
-      </w:r>
-      <w:proofErr w:type="spellStart"/>
-      <w:r>
-        <w:rPr>
-          <w:rFonts w:asciiTheme="minorBidi" w:hAnsiTheme="minorBidi" w:cstheme="minorBidi"/>
-        </w:rPr>
-        <w:t>kegiatan</w:t>
+        <w:t>meraih</w:t>
+      </w:r>
+      <w:proofErr w:type="spellEnd"/>
+      <w:r>
+        <w:rPr>
+          <w:rFonts w:asciiTheme="minorBidi" w:hAnsiTheme="minorBidi" w:cstheme="minorBidi"/>
+        </w:rPr>
+        <w:t xml:space="preserve"> </w:t>
+      </w:r>
+      <w:proofErr w:type="spellStart"/>
+      <w:r>
+        <w:rPr>
+          <w:rFonts w:asciiTheme="minorBidi" w:hAnsiTheme="minorBidi" w:cstheme="minorBidi"/>
+        </w:rPr>
+        <w:t>kesuksesan</w:t>
       </w:r>
       <w:proofErr w:type="spellEnd"/>
       <w:r>
@@ -3999,6 +4785,7 @@
           <w:sz w:val="24"/>
           <w:szCs w:val="24"/>
         </w:rPr>
+        <w:lastRenderedPageBreak/>
         <w:t>Muncul</w:t>
       </w:r>
       <w:proofErr w:type="spellEnd"/>
@@ -4033,14 +4820,6 @@
           <w:szCs w:val="24"/>
         </w:rPr>
         <w:t>"</w:t>
-      </w:r>
-      <w:r>
-        <w:rPr>
-          <w:rFonts w:asciiTheme="minorBidi" w:hAnsiTheme="minorBidi"/>
-          <w:sz w:val="24"/>
-          <w:szCs w:val="24"/>
-        </w:rPr>
-        <w:t xml:space="preserve"> </w:t>
       </w:r>
       <w:proofErr w:type="spellStart"/>
       <w:r>
@@ -4339,7 +5118,6 @@
           <w:sz w:val="24"/>
           <w:szCs w:val="24"/>
         </w:rPr>
-        <w:lastRenderedPageBreak/>
         <w:drawing>
           <wp:inline distT="0" distB="0" distL="0" distR="0" wp14:anchorId="2E55FAB6" wp14:editId="2154E1B8">
             <wp:extent cx="5495925" cy="2314575"/>
@@ -4655,6 +5433,42 @@
     </w:p>
     <w:p>
       <w:pPr>
+        <w:pStyle w:val="ListParagraph"/>
+        <w:spacing w:after="0" w:line="240" w:lineRule="auto"/>
+        <w:jc w:val="both"/>
+        <w:rPr>
+          <w:rFonts w:asciiTheme="minorBidi" w:eastAsia="Times New Roman" w:hAnsiTheme="minorBidi"/>
+          <w:sz w:val="24"/>
+          <w:szCs w:val="24"/>
+        </w:rPr>
+      </w:pPr>
+    </w:p>
+    <w:p>
+      <w:pPr>
+        <w:pStyle w:val="ListParagraph"/>
+        <w:spacing w:after="0" w:line="240" w:lineRule="auto"/>
+        <w:jc w:val="both"/>
+        <w:rPr>
+          <w:rFonts w:asciiTheme="minorBidi" w:eastAsia="Times New Roman" w:hAnsiTheme="minorBidi"/>
+          <w:sz w:val="24"/>
+          <w:szCs w:val="24"/>
+        </w:rPr>
+      </w:pPr>
+    </w:p>
+    <w:p>
+      <w:pPr>
+        <w:pStyle w:val="ListParagraph"/>
+        <w:spacing w:after="0" w:line="240" w:lineRule="auto"/>
+        <w:jc w:val="both"/>
+        <w:rPr>
+          <w:rFonts w:asciiTheme="minorBidi" w:eastAsia="Times New Roman" w:hAnsiTheme="minorBidi"/>
+          <w:sz w:val="24"/>
+          <w:szCs w:val="24"/>
+        </w:rPr>
+      </w:pPr>
+    </w:p>
+    <w:p>
+      <w:pPr>
         <w:spacing w:before="280" w:after="80" w:line="240" w:lineRule="auto"/>
         <w:jc w:val="both"/>
         <w:outlineLvl w:val="3"/>
@@ -4674,6 +5488,7 @@
           <w:sz w:val="24"/>
           <w:szCs w:val="24"/>
         </w:rPr>
+        <w:lastRenderedPageBreak/>
         <w:t>Deployed Link: </w:t>
       </w:r>
     </w:p>
@@ -4718,28 +5533,6 @@
     </w:p>
     <w:p>
       <w:pPr>
-        <w:spacing w:after="0" w:line="240" w:lineRule="auto"/>
-        <w:jc w:val="both"/>
-        <w:rPr>
-          <w:rFonts w:asciiTheme="minorBidi" w:eastAsia="Times New Roman" w:hAnsiTheme="minorBidi"/>
-          <w:sz w:val="24"/>
-          <w:szCs w:val="24"/>
-        </w:rPr>
-      </w:pPr>
-    </w:p>
-    <w:p>
-      <w:pPr>
-        <w:spacing w:after="0" w:line="240" w:lineRule="auto"/>
-        <w:jc w:val="both"/>
-        <w:rPr>
-          <w:rFonts w:asciiTheme="minorBidi" w:eastAsia="Times New Roman" w:hAnsiTheme="minorBidi"/>
-          <w:sz w:val="24"/>
-          <w:szCs w:val="24"/>
-        </w:rPr>
-      </w:pPr>
-    </w:p>
-    <w:p>
-      <w:pPr>
         <w:spacing w:before="280" w:after="80" w:line="240" w:lineRule="auto"/>
         <w:jc w:val="both"/>
         <w:outlineLvl w:val="3"/>
@@ -4760,7 +5553,6 @@
           <w:sz w:val="24"/>
           <w:szCs w:val="24"/>
         </w:rPr>
-        <w:lastRenderedPageBreak/>
         <w:t>Github</w:t>
       </w:r>
       <w:proofErr w:type="spellEnd"/>
@@ -4849,7 +5641,7 @@
             <w:sz w:val="24"/>
             <w:szCs w:val="24"/>
           </w:rPr>
-          <w:t>https://youtu.be/VqlHyMZSF-Q</w:t>
+          <w:t>https://www.youtube.com/watch?v=Qd_Ktdpyp-s</w:t>
         </w:r>
       </w:hyperlink>
       <w:r>
@@ -5175,97 +5967,14 @@
           <w:szCs w:val="24"/>
         </w:rPr>
       </w:pPr>
-      <w:proofErr w:type="spellStart"/>
-      <w:r>
-        <w:rPr>
-          <w:rFonts w:asciiTheme="minorBidi" w:eastAsia="Times New Roman" w:hAnsiTheme="minorBidi"/>
-          <w:sz w:val="24"/>
-          <w:szCs w:val="24"/>
-          <w:shd w:val="clear" w:color="auto" w:fill="FFFF00"/>
-        </w:rPr>
-        <w:t>Opsional</w:t>
-      </w:r>
-      <w:proofErr w:type="spellEnd"/>
-      <w:r>
-        <w:rPr>
-          <w:rFonts w:asciiTheme="minorBidi" w:eastAsia="Times New Roman" w:hAnsiTheme="minorBidi"/>
-          <w:sz w:val="24"/>
-          <w:szCs w:val="24"/>
-          <w:shd w:val="clear" w:color="auto" w:fill="FFFF00"/>
-        </w:rPr>
-        <w:t xml:space="preserve">, </w:t>
-      </w:r>
-      <w:proofErr w:type="spellStart"/>
-      <w:r>
-        <w:rPr>
-          <w:rFonts w:asciiTheme="minorBidi" w:eastAsia="Times New Roman" w:hAnsiTheme="minorBidi"/>
-          <w:sz w:val="24"/>
-          <w:szCs w:val="24"/>
-          <w:shd w:val="clear" w:color="auto" w:fill="FFFF00"/>
-        </w:rPr>
-        <w:t>jika</w:t>
-      </w:r>
-      <w:proofErr w:type="spellEnd"/>
-      <w:r>
-        <w:rPr>
-          <w:rFonts w:asciiTheme="minorBidi" w:eastAsia="Times New Roman" w:hAnsiTheme="minorBidi"/>
-          <w:sz w:val="24"/>
-          <w:szCs w:val="24"/>
-          <w:shd w:val="clear" w:color="auto" w:fill="FFFF00"/>
-        </w:rPr>
-        <w:t xml:space="preserve"> </w:t>
-      </w:r>
-      <w:proofErr w:type="spellStart"/>
-      <w:r>
-        <w:rPr>
-          <w:rFonts w:asciiTheme="minorBidi" w:eastAsia="Times New Roman" w:hAnsiTheme="minorBidi"/>
-          <w:sz w:val="24"/>
-          <w:szCs w:val="24"/>
-          <w:shd w:val="clear" w:color="auto" w:fill="FFFF00"/>
-        </w:rPr>
-        <w:t>ada</w:t>
-      </w:r>
-      <w:proofErr w:type="spellEnd"/>
-      <w:r>
-        <w:rPr>
-          <w:rFonts w:asciiTheme="minorBidi" w:eastAsia="Times New Roman" w:hAnsiTheme="minorBidi"/>
-          <w:sz w:val="24"/>
-          <w:szCs w:val="24"/>
-          <w:shd w:val="clear" w:color="auto" w:fill="FFFF00"/>
-        </w:rPr>
-        <w:t xml:space="preserve"> video demo </w:t>
-      </w:r>
-      <w:proofErr w:type="spellStart"/>
-      <w:r>
-        <w:rPr>
-          <w:rFonts w:asciiTheme="minorBidi" w:eastAsia="Times New Roman" w:hAnsiTheme="minorBidi"/>
-          <w:sz w:val="24"/>
-          <w:szCs w:val="24"/>
-          <w:shd w:val="clear" w:color="auto" w:fill="FFFF00"/>
-        </w:rPr>
-        <w:t>selain</w:t>
-      </w:r>
-      <w:proofErr w:type="spellEnd"/>
-      <w:r>
-        <w:rPr>
-          <w:rFonts w:asciiTheme="minorBidi" w:eastAsia="Times New Roman" w:hAnsiTheme="minorBidi"/>
-          <w:sz w:val="24"/>
-          <w:szCs w:val="24"/>
-          <w:shd w:val="clear" w:color="auto" w:fill="FFFF00"/>
-        </w:rPr>
-        <w:t xml:space="preserve"> di video </w:t>
-      </w:r>
-      <w:proofErr w:type="spellStart"/>
-      <w:r>
-        <w:rPr>
-          <w:rFonts w:asciiTheme="minorBidi" w:eastAsia="Times New Roman" w:hAnsiTheme="minorBidi"/>
-          <w:sz w:val="24"/>
-          <w:szCs w:val="24"/>
-          <w:shd w:val="clear" w:color="auto" w:fill="FFFF00"/>
-        </w:rPr>
-        <w:t>presentasi</w:t>
-      </w:r>
-      <w:proofErr w:type="spellEnd"/>
+      <w:r>
+        <w:rPr>
+          <w:rFonts w:asciiTheme="minorBidi" w:eastAsia="Times New Roman" w:hAnsiTheme="minorBidi"/>
+          <w:sz w:val="24"/>
+          <w:szCs w:val="24"/>
+        </w:rPr>
+        <w:t>https://youtu.be/4kjQb6bOQNc</w:t>
+      </w:r>
     </w:p>
     <w:sectPr>
       <w:pgSz w:w="12240" w:h="15840"/>

</xml_diff>

<commit_message>
editing and adding line on docx brief
</commit_message>
<xml_diff>
--- a/Project Brief Shinta Widya-Dream Reacher App.docx
+++ b/Project Brief Shinta Widya-Dream Reacher App.docx
@@ -62,7 +62,31 @@
           <w:szCs w:val="28"/>
           <w:lang w:val="en"/>
         </w:rPr>
-        <w:t>App - Task Planner Website based</w:t>
+        <w:t xml:space="preserve">App - Task Planner </w:t>
+      </w:r>
+      <w:r>
+        <w:rPr>
+          <w:rFonts w:asciiTheme="minorBidi" w:eastAsia="Times New Roman" w:hAnsiTheme="minorBidi"/>
+          <w:b/>
+          <w:bCs/>
+          <w:i/>
+          <w:iCs/>
+          <w:sz w:val="28"/>
+          <w:szCs w:val="28"/>
+          <w:lang w:val="en"/>
+        </w:rPr>
+        <w:t>Website</w:t>
+      </w:r>
+      <w:r>
+        <w:rPr>
+          <w:rFonts w:asciiTheme="minorBidi" w:eastAsia="Times New Roman" w:hAnsiTheme="minorBidi"/>
+          <w:b/>
+          <w:bCs/>
+          <w:sz w:val="28"/>
+          <w:szCs w:val="28"/>
+          <w:lang w:val="en"/>
+        </w:rPr>
+        <w:t xml:space="preserve"> based</w:t>
       </w:r>
       <w:r>
         <w:rPr>
@@ -1663,7 +1687,21 @@
         <w:rPr>
           <w:rFonts w:asciiTheme="minorBidi" w:hAnsiTheme="minorBidi" w:cstheme="minorBidi"/>
         </w:rPr>
-        <w:t xml:space="preserve"> HTML-CSS, DOM, dan web storage. </w:t>
+        <w:t xml:space="preserve"> HTML-CSS, DOM, dan </w:t>
+      </w:r>
+      <w:proofErr w:type="spellStart"/>
+      <w:r>
+        <w:rPr>
+          <w:rFonts w:asciiTheme="minorBidi" w:hAnsiTheme="minorBidi" w:cstheme="minorBidi"/>
+        </w:rPr>
+        <w:t>webstorage</w:t>
+      </w:r>
+      <w:proofErr w:type="spellEnd"/>
+      <w:r>
+        <w:rPr>
+          <w:rFonts w:asciiTheme="minorBidi" w:hAnsiTheme="minorBidi" w:cstheme="minorBidi"/>
+        </w:rPr>
+        <w:t xml:space="preserve">. </w:t>
       </w:r>
       <w:proofErr w:type="spellStart"/>
       <w:r>
@@ -1761,7 +1799,21 @@
         <w:rPr>
           <w:rFonts w:asciiTheme="minorBidi" w:hAnsiTheme="minorBidi" w:cstheme="minorBidi"/>
         </w:rPr>
-        <w:t xml:space="preserve"> website. </w:t>
+        <w:t xml:space="preserve"> </w:t>
+      </w:r>
+      <w:r>
+        <w:rPr>
+          <w:rFonts w:asciiTheme="minorBidi" w:hAnsiTheme="minorBidi" w:cstheme="minorBidi"/>
+          <w:i/>
+          <w:iCs/>
+        </w:rPr>
+        <w:t>website</w:t>
+      </w:r>
+      <w:r>
+        <w:rPr>
+          <w:rFonts w:asciiTheme="minorBidi" w:hAnsiTheme="minorBidi" w:cstheme="minorBidi"/>
+        </w:rPr>
+        <w:t xml:space="preserve">. </w:t>
       </w:r>
       <w:r>
         <w:rPr>
@@ -1781,7 +1833,21 @@
         <w:rPr>
           <w:rFonts w:asciiTheme="minorBidi" w:hAnsiTheme="minorBidi" w:cstheme="minorBidi"/>
         </w:rPr>
-        <w:t xml:space="preserve"> website </w:t>
+        <w:t xml:space="preserve"> </w:t>
+      </w:r>
+      <w:r>
+        <w:rPr>
+          <w:rFonts w:asciiTheme="minorBidi" w:hAnsiTheme="minorBidi" w:cstheme="minorBidi"/>
+          <w:i/>
+          <w:iCs/>
+        </w:rPr>
+        <w:t>website</w:t>
+      </w:r>
+      <w:r>
+        <w:rPr>
+          <w:rFonts w:asciiTheme="minorBidi" w:hAnsiTheme="minorBidi" w:cstheme="minorBidi"/>
+        </w:rPr>
+        <w:t xml:space="preserve"> </w:t>
       </w:r>
       <w:proofErr w:type="spellStart"/>
       <w:r>
@@ -1893,7 +1959,43 @@
         <w:rPr>
           <w:rFonts w:asciiTheme="minorBidi" w:hAnsiTheme="minorBidi" w:cstheme="minorBidi"/>
         </w:rPr>
-        <w:t xml:space="preserve">, weekly-planner, dan daily-planner. </w:t>
+        <w:t xml:space="preserve">, </w:t>
+      </w:r>
+      <w:r>
+        <w:rPr>
+          <w:rFonts w:asciiTheme="minorBidi" w:hAnsiTheme="minorBidi" w:cstheme="minorBidi"/>
+          <w:i/>
+          <w:iCs/>
+        </w:rPr>
+        <w:t>weekly</w:t>
+      </w:r>
+      <w:r>
+        <w:rPr>
+          <w:rFonts w:asciiTheme="minorBidi" w:hAnsiTheme="minorBidi" w:cstheme="minorBidi"/>
+          <w:i/>
+          <w:iCs/>
+        </w:rPr>
+        <w:t>-planner</w:t>
+      </w:r>
+      <w:r>
+        <w:rPr>
+          <w:rFonts w:asciiTheme="minorBidi" w:hAnsiTheme="minorBidi" w:cstheme="minorBidi"/>
+        </w:rPr>
+        <w:t xml:space="preserve">, dan </w:t>
+      </w:r>
+      <w:r>
+        <w:rPr>
+          <w:rFonts w:asciiTheme="minorBidi" w:hAnsiTheme="minorBidi" w:cstheme="minorBidi"/>
+          <w:i/>
+          <w:iCs/>
+        </w:rPr>
+        <w:t>daily-planner</w:t>
+      </w:r>
+      <w:r>
+        <w:rPr>
+          <w:rFonts w:asciiTheme="minorBidi" w:hAnsiTheme="minorBidi" w:cstheme="minorBidi"/>
+        </w:rPr>
+        <w:t xml:space="preserve">. </w:t>
       </w:r>
       <w:proofErr w:type="spellStart"/>
       <w:r>
@@ -1977,7 +2079,21 @@
         <w:rPr>
           <w:rFonts w:asciiTheme="minorBidi" w:hAnsiTheme="minorBidi" w:cstheme="minorBidi"/>
         </w:rPr>
-        <w:t xml:space="preserve"> website yang </w:t>
+        <w:t xml:space="preserve"> </w:t>
+      </w:r>
+      <w:r>
+        <w:rPr>
+          <w:rFonts w:asciiTheme="minorBidi" w:hAnsiTheme="minorBidi" w:cstheme="minorBidi"/>
+          <w:i/>
+          <w:iCs/>
+        </w:rPr>
+        <w:t>website</w:t>
+      </w:r>
+      <w:r>
+        <w:rPr>
+          <w:rFonts w:asciiTheme="minorBidi" w:hAnsiTheme="minorBidi" w:cstheme="minorBidi"/>
+        </w:rPr>
+        <w:t xml:space="preserve"> yang </w:t>
       </w:r>
       <w:proofErr w:type="spellStart"/>
       <w:r>
@@ -2123,7 +2239,21 @@
         <w:rPr>
           <w:rFonts w:asciiTheme="minorBidi" w:hAnsiTheme="minorBidi" w:cstheme="minorBidi"/>
         </w:rPr>
-        <w:t xml:space="preserve"> orang, dan web storage </w:t>
+        <w:t xml:space="preserve"> orang, dan </w:t>
+      </w:r>
+      <w:proofErr w:type="spellStart"/>
+      <w:r>
+        <w:rPr>
+          <w:rFonts w:asciiTheme="minorBidi" w:hAnsiTheme="minorBidi" w:cstheme="minorBidi"/>
+        </w:rPr>
+        <w:t>webstorage</w:t>
+      </w:r>
+      <w:proofErr w:type="spellEnd"/>
+      <w:r>
+        <w:rPr>
+          <w:rFonts w:asciiTheme="minorBidi" w:hAnsiTheme="minorBidi" w:cstheme="minorBidi"/>
+        </w:rPr>
+        <w:t xml:space="preserve"> </w:t>
       </w:r>
       <w:proofErr w:type="spellStart"/>
       <w:r>
@@ -2165,7 +2295,397 @@
         <w:rPr>
           <w:rFonts w:asciiTheme="minorBidi" w:hAnsiTheme="minorBidi" w:cstheme="minorBidi"/>
         </w:rPr>
-        <w:t xml:space="preserve">. Setelah </w:t>
+        <w:t xml:space="preserve">. </w:t>
+      </w:r>
+      <w:proofErr w:type="spellStart"/>
+      <w:r>
+        <w:rPr>
+          <w:rFonts w:asciiTheme="minorBidi" w:hAnsiTheme="minorBidi" w:cstheme="minorBidi"/>
+        </w:rPr>
+        <w:t>Untuk</w:t>
+      </w:r>
+      <w:proofErr w:type="spellEnd"/>
+      <w:r>
+        <w:rPr>
+          <w:rFonts w:asciiTheme="minorBidi" w:hAnsiTheme="minorBidi" w:cstheme="minorBidi"/>
+        </w:rPr>
+        <w:t xml:space="preserve"> </w:t>
+      </w:r>
+      <w:proofErr w:type="spellStart"/>
+      <w:r>
+        <w:rPr>
+          <w:rFonts w:asciiTheme="minorBidi" w:hAnsiTheme="minorBidi" w:cstheme="minorBidi"/>
+        </w:rPr>
+        <w:t>pelaksanaan</w:t>
+      </w:r>
+      <w:proofErr w:type="spellEnd"/>
+      <w:r>
+        <w:rPr>
+          <w:rFonts w:asciiTheme="minorBidi" w:hAnsiTheme="minorBidi" w:cstheme="minorBidi"/>
+        </w:rPr>
+        <w:t xml:space="preserve"> </w:t>
+      </w:r>
+      <w:r>
+        <w:rPr>
+          <w:rFonts w:asciiTheme="minorBidi" w:hAnsiTheme="minorBidi" w:cstheme="minorBidi"/>
+          <w:i/>
+          <w:iCs/>
+        </w:rPr>
+        <w:t>commit</w:t>
+      </w:r>
+      <w:r>
+        <w:rPr>
+          <w:rFonts w:asciiTheme="minorBidi" w:hAnsiTheme="minorBidi" w:cstheme="minorBidi"/>
+        </w:rPr>
+        <w:t xml:space="preserve"> dan </w:t>
+      </w:r>
+      <w:r>
+        <w:rPr>
+          <w:rFonts w:asciiTheme="minorBidi" w:hAnsiTheme="minorBidi" w:cstheme="minorBidi"/>
+          <w:i/>
+          <w:iCs/>
+        </w:rPr>
+        <w:t>push</w:t>
+      </w:r>
+      <w:r>
+        <w:rPr>
+          <w:rFonts w:asciiTheme="minorBidi" w:hAnsiTheme="minorBidi" w:cstheme="minorBidi"/>
+        </w:rPr>
+        <w:t xml:space="preserve">, </w:t>
+      </w:r>
+      <w:proofErr w:type="spellStart"/>
+      <w:r>
+        <w:rPr>
+          <w:rFonts w:asciiTheme="minorBidi" w:hAnsiTheme="minorBidi" w:cstheme="minorBidi"/>
+        </w:rPr>
+        <w:t>s</w:t>
+      </w:r>
+      <w:r>
+        <w:rPr>
+          <w:rFonts w:asciiTheme="minorBidi" w:hAnsiTheme="minorBidi" w:cstheme="minorBidi"/>
+        </w:rPr>
+        <w:t>ebagian</w:t>
+      </w:r>
+      <w:proofErr w:type="spellEnd"/>
+      <w:r>
+        <w:rPr>
+          <w:rFonts w:asciiTheme="minorBidi" w:hAnsiTheme="minorBidi" w:cstheme="minorBidi"/>
+        </w:rPr>
+        <w:t xml:space="preserve"> </w:t>
+      </w:r>
+      <w:proofErr w:type="spellStart"/>
+      <w:r>
+        <w:rPr>
+          <w:rFonts w:asciiTheme="minorBidi" w:hAnsiTheme="minorBidi" w:cstheme="minorBidi"/>
+        </w:rPr>
+        <w:t>besar</w:t>
+      </w:r>
+      <w:proofErr w:type="spellEnd"/>
+      <w:r>
+        <w:rPr>
+          <w:rFonts w:asciiTheme="minorBidi" w:hAnsiTheme="minorBidi" w:cstheme="minorBidi"/>
+        </w:rPr>
+        <w:t xml:space="preserve"> </w:t>
+      </w:r>
+      <w:proofErr w:type="spellStart"/>
+      <w:r>
+        <w:rPr>
+          <w:rFonts w:asciiTheme="minorBidi" w:hAnsiTheme="minorBidi" w:cstheme="minorBidi"/>
+        </w:rPr>
+        <w:t>dilakukan</w:t>
+      </w:r>
+      <w:proofErr w:type="spellEnd"/>
+      <w:r>
+        <w:rPr>
+          <w:rFonts w:asciiTheme="minorBidi" w:hAnsiTheme="minorBidi" w:cstheme="minorBidi"/>
+        </w:rPr>
+        <w:t xml:space="preserve"> oleh salah </w:t>
+      </w:r>
+      <w:proofErr w:type="spellStart"/>
+      <w:r>
+        <w:rPr>
+          <w:rFonts w:asciiTheme="minorBidi" w:hAnsiTheme="minorBidi" w:cstheme="minorBidi"/>
+        </w:rPr>
+        <w:t>satu</w:t>
+      </w:r>
+      <w:proofErr w:type="spellEnd"/>
+      <w:r>
+        <w:rPr>
+          <w:rFonts w:asciiTheme="minorBidi" w:hAnsiTheme="minorBidi" w:cstheme="minorBidi"/>
+        </w:rPr>
+        <w:t xml:space="preserve"> </w:t>
+      </w:r>
+      <w:proofErr w:type="spellStart"/>
+      <w:r>
+        <w:rPr>
+          <w:rFonts w:asciiTheme="minorBidi" w:hAnsiTheme="minorBidi" w:cstheme="minorBidi"/>
+        </w:rPr>
+        <w:t>anggota</w:t>
+      </w:r>
+      <w:proofErr w:type="spellEnd"/>
+      <w:r>
+        <w:rPr>
+          <w:rFonts w:asciiTheme="minorBidi" w:hAnsiTheme="minorBidi" w:cstheme="minorBidi"/>
+        </w:rPr>
+        <w:t xml:space="preserve"> </w:t>
+      </w:r>
+      <w:proofErr w:type="spellStart"/>
+      <w:r>
+        <w:rPr>
+          <w:rFonts w:asciiTheme="minorBidi" w:hAnsiTheme="minorBidi" w:cstheme="minorBidi"/>
+        </w:rPr>
+        <w:t>dikarenakan</w:t>
+      </w:r>
+      <w:proofErr w:type="spellEnd"/>
+      <w:r>
+        <w:rPr>
+          <w:rFonts w:asciiTheme="minorBidi" w:hAnsiTheme="minorBidi" w:cstheme="minorBidi"/>
+        </w:rPr>
+        <w:t xml:space="preserve"> </w:t>
+      </w:r>
+      <w:proofErr w:type="spellStart"/>
+      <w:r>
+        <w:rPr>
+          <w:rFonts w:asciiTheme="minorBidi" w:hAnsiTheme="minorBidi" w:cstheme="minorBidi"/>
+        </w:rPr>
+        <w:t>terdapat</w:t>
+      </w:r>
+      <w:proofErr w:type="spellEnd"/>
+      <w:r>
+        <w:rPr>
+          <w:rFonts w:asciiTheme="minorBidi" w:hAnsiTheme="minorBidi" w:cstheme="minorBidi"/>
+        </w:rPr>
+        <w:t xml:space="preserve"> </w:t>
+      </w:r>
+      <w:proofErr w:type="spellStart"/>
+      <w:r>
+        <w:rPr>
+          <w:rFonts w:asciiTheme="minorBidi" w:hAnsiTheme="minorBidi" w:cstheme="minorBidi"/>
+        </w:rPr>
+        <w:t>masalah</w:t>
+      </w:r>
+      <w:proofErr w:type="spellEnd"/>
+      <w:r>
+        <w:rPr>
+          <w:rFonts w:asciiTheme="minorBidi" w:hAnsiTheme="minorBidi" w:cstheme="minorBidi"/>
+        </w:rPr>
+        <w:t xml:space="preserve"> pada git </w:t>
+      </w:r>
+      <w:proofErr w:type="spellStart"/>
+      <w:r>
+        <w:rPr>
+          <w:rFonts w:asciiTheme="minorBidi" w:hAnsiTheme="minorBidi" w:cstheme="minorBidi"/>
+        </w:rPr>
+        <w:t>anggota</w:t>
+      </w:r>
+      <w:proofErr w:type="spellEnd"/>
+      <w:r>
+        <w:rPr>
+          <w:rFonts w:asciiTheme="minorBidi" w:hAnsiTheme="minorBidi" w:cstheme="minorBidi"/>
+        </w:rPr>
+        <w:t xml:space="preserve"> </w:t>
+      </w:r>
+      <w:proofErr w:type="spellStart"/>
+      <w:r>
+        <w:rPr>
+          <w:rFonts w:asciiTheme="minorBidi" w:hAnsiTheme="minorBidi" w:cstheme="minorBidi"/>
+        </w:rPr>
+        <w:t>lainnya</w:t>
+      </w:r>
+      <w:proofErr w:type="spellEnd"/>
+      <w:r>
+        <w:rPr>
+          <w:rFonts w:asciiTheme="minorBidi" w:hAnsiTheme="minorBidi" w:cstheme="minorBidi"/>
+        </w:rPr>
+        <w:t xml:space="preserve"> (</w:t>
+      </w:r>
+      <w:proofErr w:type="spellStart"/>
+      <w:r>
+        <w:rPr>
+          <w:rFonts w:asciiTheme="minorBidi" w:hAnsiTheme="minorBidi" w:cstheme="minorBidi"/>
+        </w:rPr>
+        <w:t>anggota</w:t>
+      </w:r>
+      <w:proofErr w:type="spellEnd"/>
+      <w:r>
+        <w:rPr>
+          <w:rFonts w:asciiTheme="minorBidi" w:hAnsiTheme="minorBidi" w:cstheme="minorBidi"/>
+        </w:rPr>
+        <w:t xml:space="preserve"> </w:t>
+      </w:r>
+      <w:proofErr w:type="spellStart"/>
+      <w:r>
+        <w:rPr>
+          <w:rFonts w:asciiTheme="minorBidi" w:hAnsiTheme="minorBidi" w:cstheme="minorBidi"/>
+        </w:rPr>
+        <w:t>dengan</w:t>
+      </w:r>
+      <w:proofErr w:type="spellEnd"/>
+      <w:r>
+        <w:rPr>
+          <w:rFonts w:asciiTheme="minorBidi" w:hAnsiTheme="minorBidi" w:cstheme="minorBidi"/>
+        </w:rPr>
+        <w:t xml:space="preserve"> git yang </w:t>
+      </w:r>
+      <w:proofErr w:type="spellStart"/>
+      <w:r>
+        <w:rPr>
+          <w:rFonts w:asciiTheme="minorBidi" w:hAnsiTheme="minorBidi" w:cstheme="minorBidi"/>
+        </w:rPr>
+        <w:t>bermasalah</w:t>
+      </w:r>
+      <w:proofErr w:type="spellEnd"/>
+      <w:r>
+        <w:rPr>
+          <w:rFonts w:asciiTheme="minorBidi" w:hAnsiTheme="minorBidi" w:cstheme="minorBidi"/>
+        </w:rPr>
+        <w:t xml:space="preserve"> </w:t>
+      </w:r>
+      <w:proofErr w:type="spellStart"/>
+      <w:r>
+        <w:rPr>
+          <w:rFonts w:asciiTheme="minorBidi" w:hAnsiTheme="minorBidi" w:cstheme="minorBidi"/>
+        </w:rPr>
+        <w:t>mengirimkan</w:t>
+      </w:r>
+      <w:proofErr w:type="spellEnd"/>
+      <w:r>
+        <w:rPr>
+          <w:rFonts w:asciiTheme="minorBidi" w:hAnsiTheme="minorBidi" w:cstheme="minorBidi"/>
+        </w:rPr>
+        <w:t xml:space="preserve"> </w:t>
+      </w:r>
+      <w:proofErr w:type="spellStart"/>
+      <w:r>
+        <w:rPr>
+          <w:rFonts w:asciiTheme="minorBidi" w:hAnsiTheme="minorBidi" w:cstheme="minorBidi"/>
+        </w:rPr>
+        <w:t>kode</w:t>
+      </w:r>
+      <w:proofErr w:type="spellEnd"/>
+      <w:r>
+        <w:rPr>
+          <w:rFonts w:asciiTheme="minorBidi" w:hAnsiTheme="minorBidi" w:cstheme="minorBidi"/>
+        </w:rPr>
+        <w:t xml:space="preserve"> </w:t>
+      </w:r>
+      <w:proofErr w:type="spellStart"/>
+      <w:r>
+        <w:rPr>
+          <w:rFonts w:asciiTheme="minorBidi" w:hAnsiTheme="minorBidi" w:cstheme="minorBidi"/>
+        </w:rPr>
+        <w:t>ke</w:t>
+      </w:r>
+      <w:proofErr w:type="spellEnd"/>
+      <w:r>
+        <w:rPr>
+          <w:rFonts w:asciiTheme="minorBidi" w:hAnsiTheme="minorBidi" w:cstheme="minorBidi"/>
+        </w:rPr>
+        <w:t xml:space="preserve"> </w:t>
+      </w:r>
+      <w:proofErr w:type="spellStart"/>
+      <w:r>
+        <w:rPr>
+          <w:rFonts w:asciiTheme="minorBidi" w:hAnsiTheme="minorBidi" w:cstheme="minorBidi"/>
+        </w:rPr>
+        <w:t>anggota</w:t>
+      </w:r>
+      <w:proofErr w:type="spellEnd"/>
+      <w:r>
+        <w:rPr>
+          <w:rFonts w:asciiTheme="minorBidi" w:hAnsiTheme="minorBidi" w:cstheme="minorBidi"/>
+        </w:rPr>
+        <w:t xml:space="preserve"> </w:t>
+      </w:r>
+      <w:proofErr w:type="spellStart"/>
+      <w:r>
+        <w:rPr>
+          <w:rFonts w:asciiTheme="minorBidi" w:hAnsiTheme="minorBidi" w:cstheme="minorBidi"/>
+        </w:rPr>
+        <w:t>lainnya</w:t>
+      </w:r>
+      <w:proofErr w:type="spellEnd"/>
+      <w:r>
+        <w:rPr>
+          <w:rFonts w:asciiTheme="minorBidi" w:hAnsiTheme="minorBidi" w:cstheme="minorBidi"/>
+        </w:rPr>
+        <w:t xml:space="preserve"> </w:t>
+      </w:r>
+      <w:proofErr w:type="spellStart"/>
+      <w:r>
+        <w:rPr>
+          <w:rFonts w:asciiTheme="minorBidi" w:hAnsiTheme="minorBidi" w:cstheme="minorBidi"/>
+        </w:rPr>
+        <w:t>untuk</w:t>
+      </w:r>
+      <w:proofErr w:type="spellEnd"/>
+      <w:r>
+        <w:rPr>
+          <w:rFonts w:asciiTheme="minorBidi" w:hAnsiTheme="minorBidi" w:cstheme="minorBidi"/>
+        </w:rPr>
+        <w:t xml:space="preserve"> </w:t>
+      </w:r>
+      <w:r>
+        <w:rPr>
+          <w:rFonts w:asciiTheme="minorBidi" w:hAnsiTheme="minorBidi" w:cstheme="minorBidi"/>
+          <w:i/>
+          <w:iCs/>
+        </w:rPr>
+        <w:t>commit</w:t>
+      </w:r>
+      <w:r>
+        <w:rPr>
+          <w:rFonts w:asciiTheme="minorBidi" w:hAnsiTheme="minorBidi" w:cstheme="minorBidi"/>
+        </w:rPr>
+        <w:t xml:space="preserve"> dan </w:t>
+      </w:r>
+      <w:r>
+        <w:rPr>
+          <w:rFonts w:asciiTheme="minorBidi" w:hAnsiTheme="minorBidi" w:cstheme="minorBidi"/>
+          <w:i/>
+          <w:iCs/>
+        </w:rPr>
+        <w:t>push</w:t>
+      </w:r>
+      <w:r>
+        <w:rPr>
+          <w:rFonts w:asciiTheme="minorBidi" w:hAnsiTheme="minorBidi" w:cstheme="minorBidi"/>
+        </w:rPr>
+        <w:t xml:space="preserve"> </w:t>
+      </w:r>
+      <w:proofErr w:type="spellStart"/>
+      <w:r>
+        <w:rPr>
+          <w:rFonts w:asciiTheme="minorBidi" w:hAnsiTheme="minorBidi" w:cstheme="minorBidi"/>
+        </w:rPr>
+        <w:t>ke</w:t>
+      </w:r>
+      <w:proofErr w:type="spellEnd"/>
+      <w:r>
+        <w:rPr>
+          <w:rFonts w:asciiTheme="minorBidi" w:hAnsiTheme="minorBidi" w:cstheme="minorBidi"/>
+        </w:rPr>
+        <w:t xml:space="preserve"> </w:t>
+      </w:r>
+      <w:proofErr w:type="spellStart"/>
+      <w:r>
+        <w:rPr>
+          <w:rFonts w:asciiTheme="minorBidi" w:hAnsiTheme="minorBidi" w:cstheme="minorBidi"/>
+        </w:rPr>
+        <w:t>github</w:t>
+      </w:r>
+      <w:proofErr w:type="spellEnd"/>
+      <w:r>
+        <w:rPr>
+          <w:rFonts w:asciiTheme="minorBidi" w:hAnsiTheme="minorBidi" w:cstheme="minorBidi"/>
+        </w:rPr>
+        <w:t xml:space="preserve">). </w:t>
+      </w:r>
+      <w:r>
+        <w:rPr>
+          <w:rFonts w:asciiTheme="minorBidi" w:hAnsiTheme="minorBidi" w:cstheme="minorBidi"/>
+        </w:rPr>
+        <w:t xml:space="preserve">Setelah </w:t>
       </w:r>
       <w:proofErr w:type="spellStart"/>
       <w:r>
@@ -2221,7 +2741,21 @@
         <w:rPr>
           <w:rFonts w:asciiTheme="minorBidi" w:hAnsiTheme="minorBidi" w:cstheme="minorBidi"/>
         </w:rPr>
-        <w:t xml:space="preserve"> hosting pada website </w:t>
+        <w:t xml:space="preserve"> hosting pada </w:t>
+      </w:r>
+      <w:r>
+        <w:rPr>
+          <w:rFonts w:asciiTheme="minorBidi" w:hAnsiTheme="minorBidi" w:cstheme="minorBidi"/>
+          <w:i/>
+          <w:iCs/>
+        </w:rPr>
+        <w:t>website</w:t>
+      </w:r>
+      <w:r>
+        <w:rPr>
+          <w:rFonts w:asciiTheme="minorBidi" w:hAnsiTheme="minorBidi" w:cstheme="minorBidi"/>
+        </w:rPr>
+        <w:t xml:space="preserve"> </w:t>
       </w:r>
       <w:proofErr w:type="spellStart"/>
       <w:r>
@@ -2342,7 +2876,23 @@
           <w:sz w:val="24"/>
           <w:szCs w:val="24"/>
         </w:rPr>
-        <w:t xml:space="preserve"> Front End Web yang </w:t>
+        <w:t xml:space="preserve"> </w:t>
+      </w:r>
+      <w:r>
+        <w:rPr>
+          <w:rFonts w:asciiTheme="minorBidi" w:eastAsia="Times New Roman" w:hAnsiTheme="minorBidi"/>
+          <w:sz w:val="24"/>
+          <w:szCs w:val="24"/>
+        </w:rPr>
+        <w:t xml:space="preserve">front end web </w:t>
+      </w:r>
+      <w:r>
+        <w:rPr>
+          <w:rFonts w:asciiTheme="minorBidi" w:eastAsia="Times New Roman" w:hAnsiTheme="minorBidi"/>
+          <w:sz w:val="24"/>
+          <w:szCs w:val="24"/>
+        </w:rPr>
+        <w:t xml:space="preserve">yang </w:t>
       </w:r>
       <w:proofErr w:type="spellStart"/>
       <w:r>
@@ -2546,7 +3096,25 @@
           <w:sz w:val="24"/>
           <w:szCs w:val="24"/>
         </w:rPr>
-        <w:t xml:space="preserve"> website.</w:t>
+        <w:t xml:space="preserve"> </w:t>
+      </w:r>
+      <w:r>
+        <w:rPr>
+          <w:rFonts w:asciiTheme="minorBidi" w:eastAsia="Times New Roman" w:hAnsiTheme="minorBidi"/>
+          <w:i/>
+          <w:iCs/>
+          <w:sz w:val="24"/>
+          <w:szCs w:val="24"/>
+        </w:rPr>
+        <w:t>website</w:t>
+      </w:r>
+      <w:r>
+        <w:rPr>
+          <w:rFonts w:asciiTheme="minorBidi" w:eastAsia="Times New Roman" w:hAnsiTheme="minorBidi"/>
+          <w:sz w:val="24"/>
+          <w:szCs w:val="24"/>
+        </w:rPr>
+        <w:t>.</w:t>
       </w:r>
     </w:p>
     <w:p>
@@ -2642,7 +3210,17 @@
           <w:sz w:val="24"/>
           <w:szCs w:val="24"/>
         </w:rPr>
-        <w:t xml:space="preserve"> website</w:t>
+        <w:t xml:space="preserve"> </w:t>
+      </w:r>
+      <w:r>
+        <w:rPr>
+          <w:rFonts w:asciiTheme="minorBidi" w:eastAsia="Times New Roman" w:hAnsiTheme="minorBidi"/>
+          <w:i/>
+          <w:iCs/>
+          <w:sz w:val="24"/>
+          <w:szCs w:val="24"/>
+        </w:rPr>
+        <w:t>website</w:t>
       </w:r>
     </w:p>
     <w:p>
@@ -3032,7 +3610,25 @@
           <w:sz w:val="24"/>
           <w:szCs w:val="24"/>
         </w:rPr>
-        <w:t xml:space="preserve"> browser </w:t>
+        <w:t xml:space="preserve"> </w:t>
+      </w:r>
+      <w:r>
+        <w:rPr>
+          <w:rFonts w:asciiTheme="minorBidi" w:eastAsia="Times New Roman" w:hAnsiTheme="minorBidi"/>
+          <w:i/>
+          <w:iCs/>
+          <w:sz w:val="24"/>
+          <w:szCs w:val="24"/>
+        </w:rPr>
+        <w:t>browser</w:t>
+      </w:r>
+      <w:r>
+        <w:rPr>
+          <w:rFonts w:asciiTheme="minorBidi" w:eastAsia="Times New Roman" w:hAnsiTheme="minorBidi"/>
+          <w:sz w:val="24"/>
+          <w:szCs w:val="24"/>
+        </w:rPr>
+        <w:t xml:space="preserve"> </w:t>
       </w:r>
       <w:proofErr w:type="spellStart"/>
       <w:r>
@@ -3292,125 +3888,7 @@
           <w:i/>
           <w:iCs/>
         </w:rPr>
-        <w:t>(create, read, update, delete)</w:t>
-      </w:r>
-      <w:r>
-        <w:rPr>
-          <w:rFonts w:asciiTheme="minorBidi" w:hAnsiTheme="minorBidi" w:cstheme="minorBidi"/>
-        </w:rPr>
-        <w:t xml:space="preserve"> </w:t>
-      </w:r>
-      <w:proofErr w:type="spellStart"/>
-      <w:r>
-        <w:rPr>
-          <w:rFonts w:asciiTheme="minorBidi" w:hAnsiTheme="minorBidi" w:cstheme="minorBidi"/>
-        </w:rPr>
-        <w:t>dapat</w:t>
-      </w:r>
-      <w:proofErr w:type="spellEnd"/>
-      <w:r>
-        <w:rPr>
-          <w:rFonts w:asciiTheme="minorBidi" w:hAnsiTheme="minorBidi" w:cstheme="minorBidi"/>
-        </w:rPr>
-        <w:t xml:space="preserve"> </w:t>
-      </w:r>
-      <w:proofErr w:type="spellStart"/>
-      <w:r>
-        <w:rPr>
-          <w:rFonts w:asciiTheme="minorBidi" w:hAnsiTheme="minorBidi" w:cstheme="minorBidi"/>
-        </w:rPr>
-        <w:t>dijalankan</w:t>
-      </w:r>
-      <w:proofErr w:type="spellEnd"/>
-      <w:r>
-        <w:rPr>
-          <w:rFonts w:asciiTheme="minorBidi" w:hAnsiTheme="minorBidi" w:cstheme="minorBidi"/>
-        </w:rPr>
-        <w:t xml:space="preserve"> </w:t>
-      </w:r>
-      <w:proofErr w:type="spellStart"/>
-      <w:r>
-        <w:rPr>
-          <w:rFonts w:asciiTheme="minorBidi" w:hAnsiTheme="minorBidi" w:cstheme="minorBidi"/>
-        </w:rPr>
-        <w:t>baik</w:t>
-      </w:r>
-      <w:proofErr w:type="spellEnd"/>
-      <w:r>
-        <w:rPr>
-          <w:rFonts w:asciiTheme="minorBidi" w:hAnsiTheme="minorBidi" w:cstheme="minorBidi"/>
-        </w:rPr>
-        <w:t xml:space="preserve"> pada data </w:t>
-      </w:r>
-      <w:proofErr w:type="spellStart"/>
-      <w:r>
-        <w:rPr>
-          <w:rFonts w:asciiTheme="minorBidi" w:hAnsiTheme="minorBidi" w:cstheme="minorBidi"/>
-        </w:rPr>
-        <w:t>maupun</w:t>
-      </w:r>
-      <w:proofErr w:type="spellEnd"/>
-      <w:r>
-        <w:rPr>
-          <w:rFonts w:asciiTheme="minorBidi" w:hAnsiTheme="minorBidi" w:cstheme="minorBidi"/>
-        </w:rPr>
-        <w:t xml:space="preserve"> baris </w:t>
-      </w:r>
-      <w:proofErr w:type="spellStart"/>
-      <w:r>
-        <w:rPr>
-          <w:rFonts w:asciiTheme="minorBidi" w:hAnsiTheme="minorBidi" w:cstheme="minorBidi"/>
-        </w:rPr>
-        <w:t>tabel</w:t>
-      </w:r>
-      <w:proofErr w:type="spellEnd"/>
-      <w:r>
-        <w:rPr>
-          <w:rFonts w:asciiTheme="minorBidi" w:hAnsiTheme="minorBidi" w:cstheme="minorBidi"/>
-        </w:rPr>
-        <w:t xml:space="preserve">. </w:t>
-      </w:r>
-      <w:proofErr w:type="spellStart"/>
-      <w:r>
-        <w:rPr>
-          <w:rFonts w:asciiTheme="minorBidi" w:hAnsiTheme="minorBidi" w:cstheme="minorBidi"/>
-        </w:rPr>
-        <w:t>Terdapat</w:t>
-      </w:r>
-      <w:proofErr w:type="spellEnd"/>
-      <w:r>
-        <w:rPr>
-          <w:rFonts w:asciiTheme="minorBidi" w:hAnsiTheme="minorBidi" w:cstheme="minorBidi"/>
-        </w:rPr>
-        <w:t xml:space="preserve"> </w:t>
-      </w:r>
-      <w:proofErr w:type="spellStart"/>
-      <w:r>
-        <w:rPr>
-          <w:rFonts w:asciiTheme="minorBidi" w:hAnsiTheme="minorBidi" w:cstheme="minorBidi"/>
-        </w:rPr>
-        <w:t>fitu-fitur</w:t>
-      </w:r>
-      <w:proofErr w:type="spellEnd"/>
-      <w:r>
-        <w:rPr>
-          <w:rFonts w:asciiTheme="minorBidi" w:hAnsiTheme="minorBidi" w:cstheme="minorBidi"/>
-        </w:rPr>
-        <w:t xml:space="preserve"> </w:t>
-      </w:r>
-      <w:proofErr w:type="spellStart"/>
-      <w:r>
-        <w:rPr>
-          <w:rFonts w:asciiTheme="minorBidi" w:hAnsiTheme="minorBidi" w:cstheme="minorBidi"/>
-        </w:rPr>
-        <w:t>seperti</w:t>
-      </w:r>
-      <w:proofErr w:type="spellEnd"/>
-      <w:r>
-        <w:rPr>
-          <w:rFonts w:asciiTheme="minorBidi" w:hAnsiTheme="minorBidi" w:cstheme="minorBidi"/>
-        </w:rPr>
-        <w:t xml:space="preserve"> </w:t>
+        <w:t xml:space="preserve">(create, read, update, </w:t>
       </w:r>
       <w:r>
         <w:rPr>
@@ -3418,83 +3896,7 @@
           <w:i/>
           <w:iCs/>
         </w:rPr>
-        <w:t>line-through</w:t>
-      </w:r>
-      <w:r>
-        <w:rPr>
-          <w:rFonts w:asciiTheme="minorBidi" w:hAnsiTheme="minorBidi" w:cstheme="minorBidi"/>
-        </w:rPr>
-        <w:t xml:space="preserve"> </w:t>
-      </w:r>
-      <w:proofErr w:type="spellStart"/>
-      <w:r>
-        <w:rPr>
-          <w:rFonts w:asciiTheme="minorBidi" w:hAnsiTheme="minorBidi" w:cstheme="minorBidi"/>
-        </w:rPr>
-        <w:t>untuk</w:t>
-      </w:r>
-      <w:proofErr w:type="spellEnd"/>
-      <w:r>
-        <w:rPr>
-          <w:rFonts w:asciiTheme="minorBidi" w:hAnsiTheme="minorBidi" w:cstheme="minorBidi"/>
-        </w:rPr>
-        <w:t xml:space="preserve"> </w:t>
-      </w:r>
-      <w:proofErr w:type="spellStart"/>
-      <w:r>
-        <w:rPr>
-          <w:rFonts w:asciiTheme="minorBidi" w:hAnsiTheme="minorBidi" w:cstheme="minorBidi"/>
-        </w:rPr>
-        <w:t>menandai</w:t>
-      </w:r>
-      <w:proofErr w:type="spellEnd"/>
-      <w:r>
-        <w:rPr>
-          <w:rFonts w:asciiTheme="minorBidi" w:hAnsiTheme="minorBidi" w:cstheme="minorBidi"/>
-        </w:rPr>
-        <w:t xml:space="preserve"> </w:t>
-      </w:r>
-      <w:proofErr w:type="spellStart"/>
-      <w:r>
-        <w:rPr>
-          <w:rFonts w:asciiTheme="minorBidi" w:hAnsiTheme="minorBidi" w:cstheme="minorBidi"/>
-        </w:rPr>
-        <w:t>pekerjaan</w:t>
-      </w:r>
-      <w:proofErr w:type="spellEnd"/>
-      <w:r>
-        <w:rPr>
-          <w:rFonts w:asciiTheme="minorBidi" w:hAnsiTheme="minorBidi" w:cstheme="minorBidi"/>
-        </w:rPr>
-        <w:t xml:space="preserve"> yang </w:t>
-      </w:r>
-      <w:proofErr w:type="spellStart"/>
-      <w:r>
-        <w:rPr>
-          <w:rFonts w:asciiTheme="minorBidi" w:hAnsiTheme="minorBidi" w:cstheme="minorBidi"/>
-        </w:rPr>
-        <w:t>telah</w:t>
-      </w:r>
-      <w:proofErr w:type="spellEnd"/>
-      <w:r>
-        <w:rPr>
-          <w:rFonts w:asciiTheme="minorBidi" w:hAnsiTheme="minorBidi" w:cstheme="minorBidi"/>
-        </w:rPr>
-        <w:t xml:space="preserve"> </w:t>
-      </w:r>
-      <w:proofErr w:type="spellStart"/>
-      <w:r>
-        <w:rPr>
-          <w:rFonts w:asciiTheme="minorBidi" w:hAnsiTheme="minorBidi" w:cstheme="minorBidi"/>
-        </w:rPr>
-        <w:t>dikerjakan</w:t>
-      </w:r>
-      <w:proofErr w:type="spellEnd"/>
-      <w:r>
-        <w:rPr>
-          <w:rFonts w:asciiTheme="minorBidi" w:hAnsiTheme="minorBidi" w:cstheme="minorBidi"/>
-        </w:rPr>
-        <w:t xml:space="preserve">, dan </w:t>
+        <w:t>delete</w:t>
       </w:r>
       <w:r>
         <w:rPr>
@@ -3502,6 +3904,228 @@
           <w:i/>
           <w:iCs/>
         </w:rPr>
+        <w:t>)</w:t>
+      </w:r>
+      <w:r>
+        <w:rPr>
+          <w:rFonts w:asciiTheme="minorBidi" w:hAnsiTheme="minorBidi" w:cstheme="minorBidi"/>
+        </w:rPr>
+        <w:t xml:space="preserve"> </w:t>
+      </w:r>
+      <w:proofErr w:type="spellStart"/>
+      <w:r>
+        <w:rPr>
+          <w:rFonts w:asciiTheme="minorBidi" w:hAnsiTheme="minorBidi" w:cstheme="minorBidi"/>
+        </w:rPr>
+        <w:t>dapat</w:t>
+      </w:r>
+      <w:proofErr w:type="spellEnd"/>
+      <w:r>
+        <w:rPr>
+          <w:rFonts w:asciiTheme="minorBidi" w:hAnsiTheme="minorBidi" w:cstheme="minorBidi"/>
+        </w:rPr>
+        <w:t xml:space="preserve"> </w:t>
+      </w:r>
+      <w:proofErr w:type="spellStart"/>
+      <w:r>
+        <w:rPr>
+          <w:rFonts w:asciiTheme="minorBidi" w:hAnsiTheme="minorBidi" w:cstheme="minorBidi"/>
+        </w:rPr>
+        <w:t>dijalankan</w:t>
+      </w:r>
+      <w:proofErr w:type="spellEnd"/>
+      <w:r>
+        <w:rPr>
+          <w:rFonts w:asciiTheme="minorBidi" w:hAnsiTheme="minorBidi" w:cstheme="minorBidi"/>
+        </w:rPr>
+        <w:t xml:space="preserve"> </w:t>
+      </w:r>
+      <w:proofErr w:type="spellStart"/>
+      <w:r>
+        <w:rPr>
+          <w:rFonts w:asciiTheme="minorBidi" w:hAnsiTheme="minorBidi" w:cstheme="minorBidi"/>
+        </w:rPr>
+        <w:t>baik</w:t>
+      </w:r>
+      <w:proofErr w:type="spellEnd"/>
+      <w:r>
+        <w:rPr>
+          <w:rFonts w:asciiTheme="minorBidi" w:hAnsiTheme="minorBidi" w:cstheme="minorBidi"/>
+        </w:rPr>
+        <w:t xml:space="preserve"> pada data </w:t>
+      </w:r>
+      <w:proofErr w:type="spellStart"/>
+      <w:r>
+        <w:rPr>
+          <w:rFonts w:asciiTheme="minorBidi" w:hAnsiTheme="minorBidi" w:cstheme="minorBidi"/>
+        </w:rPr>
+        <w:t>maupun</w:t>
+      </w:r>
+      <w:proofErr w:type="spellEnd"/>
+      <w:r>
+        <w:rPr>
+          <w:rFonts w:asciiTheme="minorBidi" w:hAnsiTheme="minorBidi" w:cstheme="minorBidi"/>
+        </w:rPr>
+        <w:t xml:space="preserve"> baris </w:t>
+      </w:r>
+      <w:proofErr w:type="spellStart"/>
+      <w:r>
+        <w:rPr>
+          <w:rFonts w:asciiTheme="minorBidi" w:hAnsiTheme="minorBidi" w:cstheme="minorBidi"/>
+        </w:rPr>
+        <w:t>tabel</w:t>
+      </w:r>
+      <w:proofErr w:type="spellEnd"/>
+      <w:r>
+        <w:rPr>
+          <w:rFonts w:asciiTheme="minorBidi" w:hAnsiTheme="minorBidi" w:cstheme="minorBidi"/>
+        </w:rPr>
+        <w:t xml:space="preserve">. </w:t>
+      </w:r>
+      <w:proofErr w:type="spellStart"/>
+      <w:r>
+        <w:rPr>
+          <w:rFonts w:asciiTheme="minorBidi" w:hAnsiTheme="minorBidi" w:cstheme="minorBidi"/>
+        </w:rPr>
+        <w:t>Terdapat</w:t>
+      </w:r>
+      <w:proofErr w:type="spellEnd"/>
+      <w:r>
+        <w:rPr>
+          <w:rFonts w:asciiTheme="minorBidi" w:hAnsiTheme="minorBidi" w:cstheme="minorBidi"/>
+        </w:rPr>
+        <w:t xml:space="preserve"> </w:t>
+      </w:r>
+      <w:proofErr w:type="spellStart"/>
+      <w:r>
+        <w:rPr>
+          <w:rFonts w:asciiTheme="minorBidi" w:hAnsiTheme="minorBidi" w:cstheme="minorBidi"/>
+        </w:rPr>
+        <w:t>fitu</w:t>
+      </w:r>
+      <w:r>
+        <w:rPr>
+          <w:rFonts w:asciiTheme="minorBidi" w:hAnsiTheme="minorBidi" w:cstheme="minorBidi"/>
+        </w:rPr>
+        <w:t>r</w:t>
+      </w:r>
+      <w:r>
+        <w:rPr>
+          <w:rFonts w:asciiTheme="minorBidi" w:hAnsiTheme="minorBidi" w:cstheme="minorBidi"/>
+        </w:rPr>
+        <w:t>-fitur</w:t>
+      </w:r>
+      <w:proofErr w:type="spellEnd"/>
+      <w:r>
+        <w:rPr>
+          <w:rFonts w:asciiTheme="minorBidi" w:hAnsiTheme="minorBidi" w:cstheme="minorBidi"/>
+        </w:rPr>
+        <w:t xml:space="preserve"> </w:t>
+      </w:r>
+      <w:proofErr w:type="spellStart"/>
+      <w:r>
+        <w:rPr>
+          <w:rFonts w:asciiTheme="minorBidi" w:hAnsiTheme="minorBidi" w:cstheme="minorBidi"/>
+        </w:rPr>
+        <w:t>seperti</w:t>
+      </w:r>
+      <w:proofErr w:type="spellEnd"/>
+      <w:r>
+        <w:rPr>
+          <w:rFonts w:asciiTheme="minorBidi" w:hAnsiTheme="minorBidi" w:cstheme="minorBidi"/>
+        </w:rPr>
+        <w:t xml:space="preserve"> </w:t>
+      </w:r>
+      <w:r>
+        <w:rPr>
+          <w:rFonts w:asciiTheme="minorBidi" w:hAnsiTheme="minorBidi" w:cstheme="minorBidi"/>
+          <w:i/>
+          <w:iCs/>
+        </w:rPr>
+        <w:t>line-through</w:t>
+      </w:r>
+      <w:r>
+        <w:rPr>
+          <w:rFonts w:asciiTheme="minorBidi" w:hAnsiTheme="minorBidi" w:cstheme="minorBidi"/>
+        </w:rPr>
+        <w:t xml:space="preserve"> </w:t>
+      </w:r>
+      <w:proofErr w:type="spellStart"/>
+      <w:r>
+        <w:rPr>
+          <w:rFonts w:asciiTheme="minorBidi" w:hAnsiTheme="minorBidi" w:cstheme="minorBidi"/>
+        </w:rPr>
+        <w:t>untuk</w:t>
+      </w:r>
+      <w:proofErr w:type="spellEnd"/>
+      <w:r>
+        <w:rPr>
+          <w:rFonts w:asciiTheme="minorBidi" w:hAnsiTheme="minorBidi" w:cstheme="minorBidi"/>
+        </w:rPr>
+        <w:t xml:space="preserve"> </w:t>
+      </w:r>
+      <w:proofErr w:type="spellStart"/>
+      <w:r>
+        <w:rPr>
+          <w:rFonts w:asciiTheme="minorBidi" w:hAnsiTheme="minorBidi" w:cstheme="minorBidi"/>
+        </w:rPr>
+        <w:t>menandai</w:t>
+      </w:r>
+      <w:proofErr w:type="spellEnd"/>
+      <w:r>
+        <w:rPr>
+          <w:rFonts w:asciiTheme="minorBidi" w:hAnsiTheme="minorBidi" w:cstheme="minorBidi"/>
+        </w:rPr>
+        <w:t xml:space="preserve"> </w:t>
+      </w:r>
+      <w:proofErr w:type="spellStart"/>
+      <w:r>
+        <w:rPr>
+          <w:rFonts w:asciiTheme="minorBidi" w:hAnsiTheme="minorBidi" w:cstheme="minorBidi"/>
+        </w:rPr>
+        <w:t>pekerjaan</w:t>
+      </w:r>
+      <w:proofErr w:type="spellEnd"/>
+      <w:r>
+        <w:rPr>
+          <w:rFonts w:asciiTheme="minorBidi" w:hAnsiTheme="minorBidi" w:cstheme="minorBidi"/>
+        </w:rPr>
+        <w:t xml:space="preserve"> yang </w:t>
+      </w:r>
+      <w:proofErr w:type="spellStart"/>
+      <w:r>
+        <w:rPr>
+          <w:rFonts w:asciiTheme="minorBidi" w:hAnsiTheme="minorBidi" w:cstheme="minorBidi"/>
+        </w:rPr>
+        <w:t>telah</w:t>
+      </w:r>
+      <w:proofErr w:type="spellEnd"/>
+      <w:r>
+        <w:rPr>
+          <w:rFonts w:asciiTheme="minorBidi" w:hAnsiTheme="minorBidi" w:cstheme="minorBidi"/>
+        </w:rPr>
+        <w:t xml:space="preserve"> </w:t>
+      </w:r>
+      <w:proofErr w:type="spellStart"/>
+      <w:r>
+        <w:rPr>
+          <w:rFonts w:asciiTheme="minorBidi" w:hAnsiTheme="minorBidi" w:cstheme="minorBidi"/>
+        </w:rPr>
+        <w:t>dikerjakan</w:t>
+      </w:r>
+      <w:proofErr w:type="spellEnd"/>
+      <w:r>
+        <w:rPr>
+          <w:rFonts w:asciiTheme="minorBidi" w:hAnsiTheme="minorBidi" w:cstheme="minorBidi"/>
+        </w:rPr>
+        <w:t xml:space="preserve">, dan </w:t>
+      </w:r>
+      <w:r>
+        <w:rPr>
+          <w:rFonts w:asciiTheme="minorBidi" w:hAnsiTheme="minorBidi" w:cstheme="minorBidi"/>
+          <w:i/>
+          <w:iCs/>
+        </w:rPr>
         <w:t>highlight</w:t>
       </w:r>
       <w:r>
@@ -3603,8 +4227,16 @@
       <w:r>
         <w:rPr>
           <w:rFonts w:asciiTheme="minorBidi" w:hAnsiTheme="minorBidi" w:cstheme="minorBidi"/>
-        </w:rPr>
-        <w:t xml:space="preserve">scroll </w:t>
+          <w:i/>
+          <w:iCs/>
+        </w:rPr>
+        <w:t>scroll</w:t>
+      </w:r>
+      <w:r>
+        <w:rPr>
+          <w:rFonts w:asciiTheme="minorBidi" w:hAnsiTheme="minorBidi" w:cstheme="minorBidi"/>
+        </w:rPr>
+        <w:t xml:space="preserve"> </w:t>
       </w:r>
       <w:proofErr w:type="spellStart"/>
       <w:r>
@@ -3625,6 +4257,7 @@
         <w:rPr>
           <w:rFonts w:asciiTheme="minorBidi" w:hAnsiTheme="minorBidi" w:cstheme="minorBidi"/>
         </w:rPr>
+        <w:lastRenderedPageBreak/>
         <w:t>tabel</w:t>
       </w:r>
       <w:proofErr w:type="spellEnd"/>
@@ -4022,7 +4655,21 @@
         <w:rPr>
           <w:rFonts w:asciiTheme="minorBidi" w:hAnsiTheme="minorBidi" w:cstheme="minorBidi"/>
         </w:rPr>
-        <w:t xml:space="preserve"> website </w:t>
+        <w:t xml:space="preserve"> </w:t>
+      </w:r>
+      <w:r>
+        <w:rPr>
+          <w:rFonts w:asciiTheme="minorBidi" w:hAnsiTheme="minorBidi" w:cstheme="minorBidi"/>
+          <w:i/>
+          <w:iCs/>
+        </w:rPr>
+        <w:t>website</w:t>
+      </w:r>
+      <w:r>
+        <w:rPr>
+          <w:rFonts w:asciiTheme="minorBidi" w:hAnsiTheme="minorBidi" w:cstheme="minorBidi"/>
+        </w:rPr>
+        <w:t xml:space="preserve"> </w:t>
       </w:r>
       <w:proofErr w:type="spellStart"/>
       <w:r>
@@ -4564,7 +5211,43 @@
           <w:sz w:val="24"/>
           <w:szCs w:val="24"/>
         </w:rPr>
-        <w:t xml:space="preserve"> weekly dan daily </w:t>
+        <w:t xml:space="preserve"> </w:t>
+      </w:r>
+      <w:r>
+        <w:rPr>
+          <w:rFonts w:asciiTheme="minorBidi" w:eastAsia="Times New Roman" w:hAnsiTheme="minorBidi"/>
+          <w:i/>
+          <w:iCs/>
+          <w:sz w:val="24"/>
+          <w:szCs w:val="24"/>
+        </w:rPr>
+        <w:t>weekly</w:t>
+      </w:r>
+      <w:r>
+        <w:rPr>
+          <w:rFonts w:asciiTheme="minorBidi" w:eastAsia="Times New Roman" w:hAnsiTheme="minorBidi"/>
+          <w:sz w:val="24"/>
+          <w:szCs w:val="24"/>
+        </w:rPr>
+        <w:t xml:space="preserve"> dan </w:t>
+      </w:r>
+      <w:r>
+        <w:rPr>
+          <w:rFonts w:asciiTheme="minorBidi" w:eastAsia="Times New Roman" w:hAnsiTheme="minorBidi"/>
+          <w:i/>
+          <w:iCs/>
+          <w:sz w:val="24"/>
+          <w:szCs w:val="24"/>
+        </w:rPr>
+        <w:t>daily</w:t>
+      </w:r>
+      <w:r>
+        <w:rPr>
+          <w:rFonts w:asciiTheme="minorBidi" w:eastAsia="Times New Roman" w:hAnsiTheme="minorBidi"/>
+          <w:sz w:val="24"/>
+          <w:szCs w:val="24"/>
+        </w:rPr>
+        <w:t xml:space="preserve"> </w:t>
       </w:r>
       <w:proofErr w:type="spellStart"/>
       <w:r>
@@ -4618,7 +5301,43 @@
           <w:sz w:val="24"/>
           <w:szCs w:val="24"/>
         </w:rPr>
-        <w:t xml:space="preserve">, line-through dan highlight </w:t>
+        <w:t xml:space="preserve">, </w:t>
+      </w:r>
+      <w:r>
+        <w:rPr>
+          <w:rFonts w:asciiTheme="minorBidi" w:eastAsia="Times New Roman" w:hAnsiTheme="minorBidi"/>
+          <w:i/>
+          <w:iCs/>
+          <w:sz w:val="24"/>
+          <w:szCs w:val="24"/>
+        </w:rPr>
+        <w:t>line-through</w:t>
+      </w:r>
+      <w:r>
+        <w:rPr>
+          <w:rFonts w:asciiTheme="minorBidi" w:eastAsia="Times New Roman" w:hAnsiTheme="minorBidi"/>
+          <w:sz w:val="24"/>
+          <w:szCs w:val="24"/>
+        </w:rPr>
+        <w:t xml:space="preserve"> dan </w:t>
+      </w:r>
+      <w:r>
+        <w:rPr>
+          <w:rFonts w:asciiTheme="minorBidi" w:eastAsia="Times New Roman" w:hAnsiTheme="minorBidi"/>
+          <w:i/>
+          <w:iCs/>
+          <w:sz w:val="24"/>
+          <w:szCs w:val="24"/>
+        </w:rPr>
+        <w:t>highlight</w:t>
+      </w:r>
+      <w:r>
+        <w:rPr>
+          <w:rFonts w:asciiTheme="minorBidi" w:eastAsia="Times New Roman" w:hAnsiTheme="minorBidi"/>
+          <w:sz w:val="24"/>
+          <w:szCs w:val="24"/>
+        </w:rPr>
+        <w:t xml:space="preserve"> </w:t>
       </w:r>
       <w:r>
         <w:rPr>
@@ -4702,9 +5421,9 @@
           <w:szCs w:val="24"/>
         </w:rPr>
         <w:drawing>
-          <wp:inline distT="0" distB="0" distL="0" distR="0" wp14:anchorId="4EEDA8A5" wp14:editId="6B4A8403">
-            <wp:extent cx="5486400" cy="6115050"/>
-            <wp:effectExtent l="0" t="0" r="0" b="0"/>
+          <wp:inline distT="0" distB="0" distL="0" distR="0" wp14:anchorId="4EEDA8A5" wp14:editId="735B793A">
+            <wp:extent cx="5190978" cy="5785778"/>
+            <wp:effectExtent l="0" t="0" r="0" b="5715"/>
             <wp:docPr id="1" name="Picture 1"/>
             <wp:cNvGraphicFramePr>
               <a:graphicFrameLocks xmlns:a="http://schemas.openxmlformats.org/drawingml/2006/main" noChangeAspect="1"/>
@@ -4734,7 +5453,7 @@
                   <pic:spPr bwMode="auto">
                     <a:xfrm>
                       <a:off x="0" y="0"/>
-                      <a:ext cx="5486400" cy="6115050"/>
+                      <a:ext cx="5191985" cy="5786900"/>
                     </a:xfrm>
                     <a:prstGeom prst="rect">
                       <a:avLst/>
@@ -4785,7 +5504,6 @@
           <w:sz w:val="24"/>
           <w:szCs w:val="24"/>
         </w:rPr>
-        <w:lastRenderedPageBreak/>
         <w:t>Muncul</w:t>
       </w:r>
       <w:proofErr w:type="spellEnd"/>
@@ -5061,7 +5779,25 @@
           <w:sz w:val="24"/>
           <w:szCs w:val="24"/>
         </w:rPr>
-        <w:t xml:space="preserve"> “delete” pada </w:t>
+        <w:t xml:space="preserve"> “</w:t>
+      </w:r>
+      <w:r>
+        <w:rPr>
+          <w:rFonts w:asciiTheme="minorBidi" w:eastAsia="Times New Roman" w:hAnsiTheme="minorBidi"/>
+          <w:i/>
+          <w:iCs/>
+          <w:sz w:val="24"/>
+          <w:szCs w:val="24"/>
+        </w:rPr>
+        <w:t>delete</w:t>
+      </w:r>
+      <w:r>
+        <w:rPr>
+          <w:rFonts w:asciiTheme="minorBidi" w:eastAsia="Times New Roman" w:hAnsiTheme="minorBidi"/>
+          <w:sz w:val="24"/>
+          <w:szCs w:val="24"/>
+        </w:rPr>
+        <w:t xml:space="preserve">” pada </w:t>
       </w:r>
       <w:proofErr w:type="spellStart"/>
       <w:r>
@@ -5445,19 +6181,6 @@
     </w:p>
     <w:p>
       <w:pPr>
-        <w:pStyle w:val="ListParagraph"/>
-        <w:spacing w:after="0" w:line="240" w:lineRule="auto"/>
-        <w:jc w:val="both"/>
-        <w:rPr>
-          <w:rFonts w:asciiTheme="minorBidi" w:eastAsia="Times New Roman" w:hAnsiTheme="minorBidi"/>
-          <w:sz w:val="24"/>
-          <w:szCs w:val="24"/>
-        </w:rPr>
-      </w:pPr>
-    </w:p>
-    <w:p>
-      <w:pPr>
-        <w:pStyle w:val="ListParagraph"/>
         <w:spacing w:after="0" w:line="240" w:lineRule="auto"/>
         <w:jc w:val="both"/>
         <w:rPr>
@@ -5967,13 +6690,25 @@
           <w:szCs w:val="24"/>
         </w:rPr>
       </w:pPr>
-      <w:r>
-        <w:rPr>
-          <w:rFonts w:asciiTheme="minorBidi" w:eastAsia="Times New Roman" w:hAnsiTheme="minorBidi"/>
-          <w:sz w:val="24"/>
-          <w:szCs w:val="24"/>
-        </w:rPr>
-        <w:t>https://youtu.be/4kjQb6bOQNc</w:t>
+      <w:hyperlink r:id="rId16" w:history="1">
+        <w:r>
+          <w:rPr>
+            <w:rStyle w:val="Hyperlink"/>
+            <w:rFonts w:asciiTheme="minorBidi" w:eastAsia="Times New Roman" w:hAnsiTheme="minorBidi"/>
+            <w:color w:val="auto"/>
+            <w:sz w:val="24"/>
+            <w:szCs w:val="24"/>
+          </w:rPr>
+          <w:t>https://youtu.be/4kjQb6bOQNc</w:t>
+        </w:r>
+      </w:hyperlink>
+      <w:r>
+        <w:rPr>
+          <w:rFonts w:asciiTheme="minorBidi" w:eastAsia="Times New Roman" w:hAnsiTheme="minorBidi"/>
+          <w:sz w:val="24"/>
+          <w:szCs w:val="24"/>
+        </w:rPr>
+        <w:t xml:space="preserve"> </w:t>
       </w:r>
     </w:p>
     <w:sectPr>

</xml_diff>